<commit_message>
mais requirements - oops, forgot to commit
</commit_message>
<xml_diff>
--- a/Aula 05/G10 - Requirements - Lab05.docx
+++ b/Aula 05/G10 - Requirements - Lab05.docx
@@ -1,6 +1,6 @@
 
 <file path=word/document.xml><?xml version="1.0" encoding="utf-8"?>
-<w:document xmlns:wpc="http://schemas.microsoft.com/office/word/2010/wordprocessingCanvas" xmlns:mo="http://schemas.microsoft.com/office/mac/office/2008/main" xmlns:mc="http://schemas.openxmlformats.org/markup-compatibility/2006" xmlns:mv="urn:schemas-microsoft-com:mac:vml" xmlns:o="urn:schemas-microsoft-com:office:office" xmlns:r="http://schemas.openxmlformats.org/officeDocument/2006/relationships" xmlns:m="http://schemas.openxmlformats.org/officeDocument/2006/math" xmlns:v="urn:schemas-microsoft-com:vml" xmlns:wp14="http://schemas.microsoft.com/office/word/2010/wordprocessingDrawing" xmlns:wp="http://schemas.openxmlformats.org/drawingml/2006/wordprocessingDrawing" xmlns:w10="urn:schemas-microsoft-com:office:word" xmlns:w="http://schemas.openxmlformats.org/wordprocessingml/2006/main" xmlns:w14="http://schemas.microsoft.com/office/word/2010/wordml" xmlns:w15="http://schemas.microsoft.com/office/word/2012/wordml" xmlns:wpg="http://schemas.microsoft.com/office/word/2010/wordprocessingGroup" xmlns:wpi="http://schemas.microsoft.com/office/word/2010/wordprocessingInk" xmlns:wne="http://schemas.microsoft.com/office/word/2006/wordml" xmlns:wps="http://schemas.microsoft.com/office/word/2010/wordprocessingShape" mc:Ignorable="w14 w15 wp14">
+<w:document xmlns:wpc="http://schemas.microsoft.com/office/word/2010/wordprocessingCanvas" xmlns:mc="http://schemas.openxmlformats.org/markup-compatibility/2006" xmlns:o="urn:schemas-microsoft-com:office:office" xmlns:r="http://schemas.openxmlformats.org/officeDocument/2006/relationships" xmlns:m="http://schemas.openxmlformats.org/officeDocument/2006/math" xmlns:v="urn:schemas-microsoft-com:vml" xmlns:wp14="http://schemas.microsoft.com/office/word/2010/wordprocessingDrawing" xmlns:wp="http://schemas.openxmlformats.org/drawingml/2006/wordprocessingDrawing" xmlns:w10="urn:schemas-microsoft-com:office:word" xmlns:w="http://schemas.openxmlformats.org/wordprocessingml/2006/main" xmlns:w14="http://schemas.microsoft.com/office/word/2010/wordml" xmlns:wpg="http://schemas.microsoft.com/office/word/2010/wordprocessingGroup" xmlns:wpi="http://schemas.microsoft.com/office/word/2010/wordprocessingInk" xmlns:wne="http://schemas.microsoft.com/office/word/2006/wordml" xmlns:wps="http://schemas.microsoft.com/office/word/2010/wordprocessingShape" mc:Ignorable="w14 wp14">
   <w:body>
     <w:p>
       <w:pPr>
@@ -209,7 +209,7 @@
     </w:p>
     <w:p>
       <w:pPr>
-        <w:pStyle w:val="PargrafodaLista"/>
+        <w:pStyle w:val="ListParagraph"/>
         <w:numPr>
           <w:ilvl w:val="0"/>
           <w:numId w:val="14"/>
@@ -227,42 +227,17 @@
         </w:rPr>
         <w:t xml:space="preserve">Os cursos devem estar organizados por categoria, para mais fácil acesso, como se ilustrássemos um directório: Categoria, Sub-Categoria, aula1. </w:t>
       </w:r>
-      <w:proofErr w:type="spellStart"/>
       <w:r>
         <w:rPr>
           <w:bCs/>
           <w:szCs w:val="24"/>
         </w:rPr>
-        <w:t>Exemplo</w:t>
-      </w:r>
-      <w:proofErr w:type="spellEnd"/>
-      <w:r>
-        <w:rPr>
-          <w:bCs/>
-          <w:szCs w:val="24"/>
-        </w:rPr>
-        <w:t xml:space="preserve">: </w:t>
-      </w:r>
-      <w:proofErr w:type="spellStart"/>
-      <w:r>
-        <w:rPr>
-          <w:bCs/>
-          <w:szCs w:val="24"/>
-        </w:rPr>
-        <w:t>Tecnologia</w:t>
-      </w:r>
-      <w:proofErr w:type="spellEnd"/>
-      <w:r>
-        <w:rPr>
-          <w:bCs/>
-          <w:szCs w:val="24"/>
-        </w:rPr>
-        <w:t>, Skype, aula 5.</w:t>
+        <w:t>Exemplo: Tecnologia, Skype, aula 5.</w:t>
       </w:r>
     </w:p>
     <w:p>
       <w:pPr>
-        <w:pStyle w:val="PargrafodaLista"/>
+        <w:pStyle w:val="ListParagraph"/>
         <w:numPr>
           <w:ilvl w:val="0"/>
           <w:numId w:val="14"/>
@@ -284,7 +259,7 @@
     </w:p>
     <w:p>
       <w:pPr>
-        <w:pStyle w:val="PargrafodaLista"/>
+        <w:pStyle w:val="ListParagraph"/>
         <w:numPr>
           <w:ilvl w:val="0"/>
           <w:numId w:val="14"/>
@@ -306,7 +281,7 @@
     </w:p>
     <w:p>
       <w:pPr>
-        <w:pStyle w:val="PargrafodaLista"/>
+        <w:pStyle w:val="ListParagraph"/>
         <w:numPr>
           <w:ilvl w:val="0"/>
           <w:numId w:val="14"/>
@@ -328,7 +303,7 @@
     </w:p>
     <w:p>
       <w:pPr>
-        <w:pStyle w:val="PargrafodaLista"/>
+        <w:pStyle w:val="ListParagraph"/>
         <w:numPr>
           <w:ilvl w:val="0"/>
           <w:numId w:val="14"/>
@@ -350,7 +325,7 @@
     </w:p>
     <w:p>
       <w:pPr>
-        <w:pStyle w:val="PargrafodaLista"/>
+        <w:pStyle w:val="ListParagraph"/>
         <w:numPr>
           <w:ilvl w:val="0"/>
           <w:numId w:val="14"/>
@@ -372,7 +347,7 @@
     </w:p>
     <w:p>
       <w:pPr>
-        <w:pStyle w:val="PargrafodaLista"/>
+        <w:pStyle w:val="ListParagraph"/>
         <w:numPr>
           <w:ilvl w:val="0"/>
           <w:numId w:val="14"/>
@@ -394,7 +369,7 @@
     </w:p>
     <w:p>
       <w:pPr>
-        <w:pStyle w:val="PargrafodaLista"/>
+        <w:pStyle w:val="ListParagraph"/>
         <w:numPr>
           <w:ilvl w:val="0"/>
           <w:numId w:val="14"/>
@@ -416,7 +391,7 @@
     </w:p>
     <w:p>
       <w:pPr>
-        <w:pStyle w:val="PargrafodaLista"/>
+        <w:pStyle w:val="ListParagraph"/>
         <w:numPr>
           <w:ilvl w:val="0"/>
           <w:numId w:val="14"/>
@@ -631,7 +606,7 @@
     </w:p>
     <w:p>
       <w:pPr>
-        <w:pStyle w:val="PargrafodaLista"/>
+        <w:pStyle w:val="ListParagraph"/>
         <w:numPr>
           <w:ilvl w:val="0"/>
           <w:numId w:val="8"/>
@@ -653,7 +628,7 @@
     </w:p>
     <w:p>
       <w:pPr>
-        <w:pStyle w:val="PargrafodaLista"/>
+        <w:pStyle w:val="ListParagraph"/>
         <w:numPr>
           <w:ilvl w:val="0"/>
           <w:numId w:val="8"/>
@@ -721,14 +696,12 @@
         </w:rPr>
         <w:t xml:space="preserve"> </w:t>
       </w:r>
-      <w:bookmarkStart w:id="0" w:name="_GoBack"/>
       <w:r>
         <w:rPr>
           <w:lang w:val="pt-PT"/>
         </w:rPr>
         <w:t>nada</w:t>
       </w:r>
-      <w:bookmarkEnd w:id="0"/>
     </w:p>
     <w:p>
       <w:pPr>
@@ -2052,6 +2025,13 @@
       </w:r>
       <w:r>
         <w:rPr>
+          <w:bCs/>
+          <w:lang w:val="pt-PT"/>
+        </w:rPr>
+        <w:t>Workshop, no ecrã desenhado em que se organizam os cursos.</w:t>
+      </w:r>
+      <w:r>
+        <w:rPr>
           <w:b/>
           <w:bCs/>
           <w:lang w:val="pt-PT"/>
@@ -2104,13 +2084,6 @@
           <w:lang w:val="pt-PT"/>
         </w:rPr>
         <w:t xml:space="preserve"> </w:t>
-      </w:r>
-      <w:r>
-        <w:rPr>
-          <w:bCs/>
-          <w:lang w:val="pt-PT"/>
-        </w:rPr>
-        <w:t>Workshop, no ecrã desenhado em que se organizam os cursos.</w:t>
       </w:r>
     </w:p>
     <w:p>
@@ -2291,6 +2264,13 @@
       </w:r>
       <w:r>
         <w:rPr>
+          <w:bCs/>
+          <w:lang w:val="pt-PT"/>
+        </w:rPr>
+        <w:t>Workshop, no ecrã desenhado em que se mostra a página de um curso.</w:t>
+      </w:r>
+      <w:r>
+        <w:rPr>
           <w:b/>
           <w:bCs/>
           <w:lang w:val="pt-PT"/>
@@ -2342,21 +2322,7 @@
           <w:bCs/>
           <w:lang w:val="pt-PT"/>
         </w:rPr>
-        <w:t xml:space="preserve"> Workshop, no ecrã desenhado em que se</w:t>
-      </w:r>
-      <w:r>
-        <w:rPr>
-          <w:bCs/>
-          <w:lang w:val="pt-PT"/>
-        </w:rPr>
-        <w:t xml:space="preserve"> mostra a página de um curso</w:t>
-      </w:r>
-      <w:r>
-        <w:rPr>
-          <w:bCs/>
-          <w:lang w:val="pt-PT"/>
-        </w:rPr>
-        <w:t>.</w:t>
+        <w:t xml:space="preserve"> </w:t>
       </w:r>
     </w:p>
     <w:p>
@@ -2702,6 +2668,13 @@
       </w:r>
       <w:r>
         <w:rPr>
+          <w:bCs/>
+          <w:lang w:val="pt-PT"/>
+        </w:rPr>
+        <w:t>Observação directa dos idosos revela dificuldades com ecrãs que se movem depressa e subitamente.</w:t>
+      </w:r>
+      <w:r>
+        <w:rPr>
           <w:b/>
           <w:bCs/>
           <w:lang w:val="pt-PT"/>
@@ -2747,20 +2720,6 @@
           <w:lang w:val="pt-PT"/>
         </w:rPr>
         <w:t xml:space="preserve"> </w:t>
-      </w:r>
-      <w:r>
-        <w:rPr>
-          <w:bCs/>
-          <w:lang w:val="pt-PT"/>
-        </w:rPr>
-        <w:t>Observação directa dos idosos revela dificuldades com ecrãs que se movem depressa e subitamente</w:t>
-      </w:r>
-      <w:r>
-        <w:rPr>
-          <w:bCs/>
-          <w:lang w:val="pt-PT"/>
-        </w:rPr>
-        <w:t>.</w:t>
       </w:r>
     </w:p>
     <w:p>
@@ -2918,6 +2877,13 @@
       </w:r>
       <w:r>
         <w:rPr>
+          <w:bCs/>
+          <w:lang w:val="pt-PT"/>
+        </w:rPr>
+        <w:t>Workshop, ecrã inicial</w:t>
+      </w:r>
+      <w:r>
+        <w:rPr>
           <w:b/>
           <w:bCs/>
           <w:lang w:val="pt-PT"/>
@@ -2970,13 +2936,6 @@
           <w:lang w:val="pt-PT"/>
         </w:rPr>
         <w:t xml:space="preserve"> </w:t>
-      </w:r>
-      <w:r>
-        <w:rPr>
-          <w:bCs/>
-          <w:lang w:val="pt-PT"/>
-        </w:rPr>
-        <w:t>Workshop, ecrã inicial</w:t>
       </w:r>
     </w:p>
     <w:p>
@@ -3104,6 +3063,13 @@
       </w:r>
       <w:r>
         <w:rPr>
+          <w:bCs/>
+          <w:lang w:val="pt-PT"/>
+        </w:rPr>
+        <w:t>Workshop, página de cada curso</w:t>
+      </w:r>
+      <w:r>
+        <w:rPr>
           <w:b/>
           <w:bCs/>
           <w:lang w:val="pt-PT"/>
@@ -3148,20 +3114,13 @@
           <w:bCs/>
           <w:lang w:val="pt-PT"/>
         </w:rPr>
-        <w:t xml:space="preserve"> Workshop, </w:t>
-      </w:r>
-      <w:r>
-        <w:rPr>
-          <w:bCs/>
-          <w:lang w:val="pt-PT"/>
-        </w:rPr>
-        <w:t>página de cada curso</w:t>
+        <w:t xml:space="preserve"> </w:t>
       </w:r>
     </w:p>
     <w:p>
       <w:pPr>
         <w:rPr>
-          <w:b/>
+          <w:bCs/>
           <w:lang w:val="pt-PT"/>
         </w:rPr>
       </w:pPr>
@@ -3196,7 +3155,35 @@
           <w:bCs/>
           <w:lang w:val="pt-PT"/>
         </w:rPr>
-        <w:t xml:space="preserve"> Os conteúdos dos cursos (como resumos e os vídeos das aulas) devem estar disponíveis apenas para utilizadores que estejam inscritos nesse curso.</w:t>
+        <w:t xml:space="preserve"> Os conteúdos dos cursos (como resumos e os vídeos das aulas)</w:t>
+      </w:r>
+      <w:r>
+        <w:rPr>
+          <w:bCs/>
+          <w:lang w:val="pt-PT"/>
+        </w:rPr>
+        <w:t xml:space="preserve"> pagos</w:t>
+      </w:r>
+      <w:r>
+        <w:rPr>
+          <w:bCs/>
+          <w:lang w:val="pt-PT"/>
+        </w:rPr>
+        <w:t xml:space="preserve"> devem estar disponíveis apenas para utilizadores que esteja</w:t>
+      </w:r>
+      <w:r>
+        <w:rPr>
+          <w:bCs/>
+          <w:lang w:val="pt-PT"/>
+        </w:rPr>
+        <w:t>m inscritos na plataforma e nesse</w:t>
+      </w:r>
+      <w:r>
+        <w:rPr>
+          <w:bCs/>
+          <w:lang w:val="pt-PT"/>
+        </w:rPr>
+        <w:t xml:space="preserve"> curso.</w:t>
       </w:r>
       <w:r>
         <w:rPr>
@@ -3217,7 +3204,13 @@
         <w:rPr>
           <w:lang w:val="pt-PT"/>
         </w:rPr>
-        <w:t>Especialmente no caso dos cursos pagos, expor todos os materiais a não inscritos torna o seu estatudo de “ser pago” inútil</w:t>
+        <w:t>No caso dos cursos pagos</w:t>
+      </w:r>
+      <w:r>
+        <w:rPr>
+          <w:lang w:val="pt-PT"/>
+        </w:rPr>
+        <w:t xml:space="preserve"> expor todos os materiais a não inscritos torna o seu estatudo de “ser pago” inútil</w:t>
       </w:r>
       <w:r>
         <w:rPr>
@@ -3251,6 +3244,12 @@
           <w:lang w:val="pt-PT"/>
         </w:rPr>
         <w:t>Verifica-se uma relação entre inscrito e quem tem capacidade de ver os materiais, num curso</w:t>
+      </w:r>
+      <w:r>
+        <w:rPr>
+          <w:lang w:val="pt-PT"/>
+        </w:rPr>
+        <w:t xml:space="preserve"> pago</w:t>
       </w:r>
       <w:r>
         <w:rPr>
@@ -3338,6 +3337,722 @@
     <w:p>
       <w:pPr>
         <w:rPr>
+          <w:bCs/>
+          <w:lang w:val="pt-PT"/>
+        </w:rPr>
+      </w:pPr>
+      <w:r>
+        <w:rPr>
+          <w:b/>
+          <w:bCs/>
+          <w:color w:val="8064A2" w:themeColor="accent4"/>
+          <w:lang w:val="pt-PT"/>
+        </w:rPr>
+        <w:t>Requisito – ID:</w:t>
+      </w:r>
+      <w:r>
+        <w:rPr>
+          <w:bCs/>
+          <w:color w:val="8064A2" w:themeColor="accent4"/>
+          <w:lang w:val="pt-PT"/>
+        </w:rPr>
+        <w:t xml:space="preserve"> 24</w:t>
+      </w:r>
+      <w:r>
+        <w:rPr>
+          <w:b/>
+          <w:bCs/>
+          <w:lang w:val="pt-PT"/>
+        </w:rPr>
+        <w:br/>
+        <w:t>Descrição:</w:t>
+      </w:r>
+      <w:r>
+        <w:rPr>
+          <w:bCs/>
+          <w:lang w:val="pt-PT"/>
+        </w:rPr>
+        <w:t xml:space="preserve"> Deve haver uma função de procura para encontrar os cursos por nome.</w:t>
+      </w:r>
+      <w:r>
+        <w:rPr>
+          <w:b/>
+          <w:bCs/>
+          <w:lang w:val="pt-PT"/>
+        </w:rPr>
+        <w:br/>
+      </w:r>
+      <w:r>
+        <w:rPr>
+          <w:b/>
+          <w:lang w:val="pt-PT"/>
+        </w:rPr>
+        <w:t xml:space="preserve">Justificação: </w:t>
+      </w:r>
+      <w:r>
+        <w:rPr>
+          <w:lang w:val="pt-PT"/>
+        </w:rPr>
+        <w:t>Ter que explorar as categorias em busca de um curso demora mais tempo do que fazendo uma pesquisa pelos nomes.</w:t>
+      </w:r>
+      <w:r>
+        <w:rPr>
+          <w:b/>
+          <w:lang w:val="pt-PT"/>
+        </w:rPr>
+        <w:br/>
+        <w:t>Critério de ajuste</w:t>
+      </w:r>
+      <w:r>
+        <w:rPr>
+          <w:b/>
+          <w:lang w:val="pt-PT"/>
+        </w:rPr>
+        <w:t>:</w:t>
+      </w:r>
+      <w:r>
+        <w:rPr>
+          <w:lang w:val="pt-PT"/>
+        </w:rPr>
+        <w:t xml:space="preserve"> </w:t>
+      </w:r>
+      <w:r>
+        <w:rPr>
+          <w:lang w:val="pt-PT"/>
+        </w:rPr>
+        <w:t>Haver uma ferramenta de pesquisa para encontrar cursos por nome.</w:t>
+      </w:r>
+      <w:r>
+        <w:rPr>
+          <w:lang w:val="pt-PT"/>
+        </w:rPr>
+        <w:br/>
+      </w:r>
+      <w:r>
+        <w:rPr>
+          <w:b/>
+          <w:bCs/>
+          <w:lang w:val="pt-PT"/>
+        </w:rPr>
+        <w:t>Fonte:</w:t>
+      </w:r>
+      <w:r>
+        <w:rPr>
+          <w:bCs/>
+          <w:lang w:val="pt-PT"/>
+        </w:rPr>
+        <w:t xml:space="preserve"> </w:t>
+      </w:r>
+      <w:r>
+        <w:rPr>
+          <w:b/>
+          <w:bCs/>
+          <w:lang w:val="pt-PT"/>
+        </w:rPr>
+        <w:br/>
+        <w:t>Satisfação/Insatisfação:</w:t>
+      </w:r>
+      <w:r>
+        <w:rPr>
+          <w:bCs/>
+          <w:lang w:val="pt-PT"/>
+        </w:rPr>
+        <w:t xml:space="preserve"> 3/3</w:t>
+      </w:r>
+      <w:r>
+        <w:rPr>
+          <w:b/>
+          <w:bCs/>
+          <w:lang w:val="pt-PT"/>
+        </w:rPr>
+        <w:br/>
+        <w:t>Dependências:</w:t>
+      </w:r>
+      <w:r>
+        <w:rPr>
+          <w:bCs/>
+          <w:lang w:val="pt-PT"/>
+        </w:rPr>
+        <w:t xml:space="preserve"> nada</w:t>
+      </w:r>
+      <w:r>
+        <w:rPr>
+          <w:b/>
+          <w:bCs/>
+          <w:lang w:val="pt-PT"/>
+        </w:rPr>
+        <w:br/>
+        <w:t>Suporte:</w:t>
+      </w:r>
+      <w:r>
+        <w:rPr>
+          <w:bCs/>
+          <w:lang w:val="pt-PT"/>
+        </w:rPr>
+        <w:t xml:space="preserve"> nada</w:t>
+      </w:r>
+    </w:p>
+    <w:p>
+      <w:pPr>
+        <w:rPr>
+          <w:b/>
+          <w:lang w:val="pt-PT"/>
+        </w:rPr>
+      </w:pPr>
+      <w:r>
+        <w:rPr>
+          <w:b/>
+          <w:bCs/>
+          <w:color w:val="8064A2" w:themeColor="accent4"/>
+          <w:lang w:val="pt-PT"/>
+        </w:rPr>
+        <w:t>Requisito – ID:</w:t>
+      </w:r>
+      <w:r>
+        <w:rPr>
+          <w:bCs/>
+          <w:color w:val="8064A2" w:themeColor="accent4"/>
+          <w:lang w:val="pt-PT"/>
+        </w:rPr>
+        <w:t xml:space="preserve"> 2</w:t>
+      </w:r>
+      <w:r>
+        <w:rPr>
+          <w:bCs/>
+          <w:color w:val="8064A2" w:themeColor="accent4"/>
+          <w:lang w:val="pt-PT"/>
+        </w:rPr>
+        <w:t>5</w:t>
+      </w:r>
+      <w:r>
+        <w:rPr>
+          <w:b/>
+          <w:bCs/>
+          <w:lang w:val="pt-PT"/>
+        </w:rPr>
+        <w:br/>
+        <w:t>Descrição:</w:t>
+      </w:r>
+      <w:r>
+        <w:rPr>
+          <w:bCs/>
+          <w:lang w:val="pt-PT"/>
+        </w:rPr>
+        <w:t xml:space="preserve"> Deve </w:t>
+      </w:r>
+      <w:r>
+        <w:rPr>
+          <w:bCs/>
+          <w:lang w:val="pt-PT"/>
+        </w:rPr>
+        <w:t>poder classificar-se os cursos.</w:t>
+      </w:r>
+      <w:r>
+        <w:rPr>
+          <w:b/>
+          <w:bCs/>
+          <w:lang w:val="pt-PT"/>
+        </w:rPr>
+        <w:br/>
+      </w:r>
+      <w:r>
+        <w:rPr>
+          <w:b/>
+          <w:lang w:val="pt-PT"/>
+        </w:rPr>
+        <w:t xml:space="preserve">Justificação: </w:t>
+      </w:r>
+      <w:r>
+        <w:rPr>
+          <w:lang w:val="pt-PT"/>
+        </w:rPr>
+        <w:t>Um sistema de classificações de cursos permite que utilizadores que ainda não utilizaram um curso saibam o que esperar em termos de qualidade.</w:t>
+      </w:r>
+      <w:r>
+        <w:rPr>
+          <w:b/>
+          <w:lang w:val="pt-PT"/>
+        </w:rPr>
+        <w:br/>
+        <w:t>Critério de ajuste</w:t>
+      </w:r>
+      <w:r>
+        <w:rPr>
+          <w:b/>
+          <w:lang w:val="pt-PT"/>
+        </w:rPr>
+        <w:t>:</w:t>
+      </w:r>
+      <w:r>
+        <w:rPr>
+          <w:lang w:val="pt-PT"/>
+        </w:rPr>
+        <w:t xml:space="preserve"> </w:t>
+      </w:r>
+      <w:r>
+        <w:rPr>
+          <w:lang w:val="pt-PT"/>
+        </w:rPr>
+        <w:t>Poder classificar-se os cursos e ver a sua classificação, por exemplo de 0 a 5 estrelas ou com uma crítica por escrito.</w:t>
+      </w:r>
+      <w:r>
+        <w:rPr>
+          <w:lang w:val="pt-PT"/>
+        </w:rPr>
+        <w:br/>
+      </w:r>
+      <w:r>
+        <w:rPr>
+          <w:b/>
+          <w:bCs/>
+          <w:lang w:val="pt-PT"/>
+        </w:rPr>
+        <w:lastRenderedPageBreak/>
+        <w:t>Fonte:</w:t>
+      </w:r>
+      <w:r>
+        <w:rPr>
+          <w:bCs/>
+          <w:lang w:val="pt-PT"/>
+        </w:rPr>
+        <w:t xml:space="preserve"> </w:t>
+      </w:r>
+      <w:r>
+        <w:rPr>
+          <w:b/>
+          <w:bCs/>
+          <w:lang w:val="pt-PT"/>
+        </w:rPr>
+        <w:br/>
+        <w:t>Satisfação/Insatisfação:</w:t>
+      </w:r>
+      <w:r>
+        <w:rPr>
+          <w:bCs/>
+          <w:lang w:val="pt-PT"/>
+        </w:rPr>
+        <w:t xml:space="preserve"> 3/2</w:t>
+      </w:r>
+      <w:r>
+        <w:rPr>
+          <w:b/>
+          <w:bCs/>
+          <w:lang w:val="pt-PT"/>
+        </w:rPr>
+        <w:br/>
+        <w:t>Dependências:</w:t>
+      </w:r>
+      <w:r>
+        <w:rPr>
+          <w:bCs/>
+          <w:lang w:val="pt-PT"/>
+        </w:rPr>
+        <w:t xml:space="preserve"> nada</w:t>
+      </w:r>
+      <w:r>
+        <w:rPr>
+          <w:b/>
+          <w:bCs/>
+          <w:lang w:val="pt-PT"/>
+        </w:rPr>
+        <w:br/>
+        <w:t>Suporte:</w:t>
+      </w:r>
+      <w:r>
+        <w:rPr>
+          <w:bCs/>
+          <w:lang w:val="pt-PT"/>
+        </w:rPr>
+        <w:t xml:space="preserve"> nada</w:t>
+      </w:r>
+    </w:p>
+    <w:p>
+      <w:pPr>
+        <w:rPr>
+          <w:b/>
+          <w:lang w:val="pt-PT"/>
+        </w:rPr>
+      </w:pPr>
+      <w:r>
+        <w:rPr>
+          <w:b/>
+          <w:bCs/>
+          <w:color w:val="8064A2" w:themeColor="accent4"/>
+          <w:lang w:val="pt-PT"/>
+        </w:rPr>
+        <w:t>Requisito – ID:</w:t>
+      </w:r>
+      <w:r>
+        <w:rPr>
+          <w:bCs/>
+          <w:color w:val="8064A2" w:themeColor="accent4"/>
+          <w:lang w:val="pt-PT"/>
+        </w:rPr>
+        <w:t xml:space="preserve"> 2</w:t>
+      </w:r>
+      <w:r>
+        <w:rPr>
+          <w:bCs/>
+          <w:color w:val="8064A2" w:themeColor="accent4"/>
+          <w:lang w:val="pt-PT"/>
+        </w:rPr>
+        <w:t>6</w:t>
+      </w:r>
+      <w:r>
+        <w:rPr>
+          <w:b/>
+          <w:bCs/>
+          <w:lang w:val="pt-PT"/>
+        </w:rPr>
+        <w:br/>
+        <w:t>Descrição:</w:t>
+      </w:r>
+      <w:r>
+        <w:rPr>
+          <w:bCs/>
+          <w:lang w:val="pt-PT"/>
+        </w:rPr>
+        <w:t xml:space="preserve"> Deve poder</w:t>
+      </w:r>
+      <w:r>
+        <w:rPr>
+          <w:bCs/>
+          <w:lang w:val="pt-PT"/>
+        </w:rPr>
+        <w:t xml:space="preserve"> navegar-se pelos cursos mais recentes</w:t>
+      </w:r>
+      <w:r>
+        <w:rPr>
+          <w:bCs/>
+          <w:lang w:val="pt-PT"/>
+        </w:rPr>
+        <w:t>.</w:t>
+      </w:r>
+      <w:r>
+        <w:rPr>
+          <w:b/>
+          <w:bCs/>
+          <w:lang w:val="pt-PT"/>
+        </w:rPr>
+        <w:br/>
+      </w:r>
+      <w:r>
+        <w:rPr>
+          <w:b/>
+          <w:lang w:val="pt-PT"/>
+        </w:rPr>
+        <w:t xml:space="preserve">Justificação: </w:t>
+      </w:r>
+      <w:r>
+        <w:rPr>
+          <w:lang w:val="pt-PT"/>
+        </w:rPr>
+        <w:t>Alguns utilizadores podem ter interesse em inscrever-se em cursos recentemente disponibilizados, para a sua experiência se manter fresca</w:t>
+      </w:r>
+      <w:r>
+        <w:rPr>
+          <w:lang w:val="pt-PT"/>
+        </w:rPr>
+        <w:t>.</w:t>
+      </w:r>
+      <w:r>
+        <w:rPr>
+          <w:b/>
+          <w:lang w:val="pt-PT"/>
+        </w:rPr>
+        <w:br/>
+        <w:t>Critério de ajuste</w:t>
+      </w:r>
+      <w:r>
+        <w:rPr>
+          <w:b/>
+          <w:lang w:val="pt-PT"/>
+        </w:rPr>
+        <w:t>:</w:t>
+      </w:r>
+      <w:r>
+        <w:rPr>
+          <w:lang w:val="pt-PT"/>
+        </w:rPr>
+        <w:t xml:space="preserve"> </w:t>
+      </w:r>
+      <w:r>
+        <w:rPr>
+          <w:lang w:val="pt-PT"/>
+        </w:rPr>
+        <w:t xml:space="preserve">Poder </w:t>
+      </w:r>
+      <w:r>
+        <w:rPr>
+          <w:lang w:val="pt-PT"/>
+        </w:rPr>
+        <w:t>ver-se cursos recentemente disponibilizados</w:t>
+      </w:r>
+      <w:r>
+        <w:rPr>
+          <w:lang w:val="pt-PT"/>
+        </w:rPr>
+        <w:t>.</w:t>
+      </w:r>
+      <w:r>
+        <w:rPr>
+          <w:lang w:val="pt-PT"/>
+        </w:rPr>
+        <w:br/>
+      </w:r>
+      <w:r>
+        <w:rPr>
+          <w:b/>
+          <w:bCs/>
+          <w:lang w:val="pt-PT"/>
+        </w:rPr>
+        <w:t>Fonte:</w:t>
+      </w:r>
+      <w:r>
+        <w:rPr>
+          <w:bCs/>
+          <w:lang w:val="pt-PT"/>
+        </w:rPr>
+        <w:t xml:space="preserve"> </w:t>
+      </w:r>
+      <w:r>
+        <w:rPr>
+          <w:bCs/>
+          <w:lang w:val="pt-PT"/>
+        </w:rPr>
+        <w:t>relatos de idosos</w:t>
+      </w:r>
+      <w:r>
+        <w:rPr>
+          <w:b/>
+          <w:bCs/>
+          <w:lang w:val="pt-PT"/>
+        </w:rPr>
+        <w:br/>
+        <w:t>Satisfação/Insatisfação:</w:t>
+      </w:r>
+      <w:r>
+        <w:rPr>
+          <w:bCs/>
+          <w:lang w:val="pt-PT"/>
+        </w:rPr>
+        <w:t xml:space="preserve"> 3/1</w:t>
+      </w:r>
+      <w:r>
+        <w:rPr>
+          <w:b/>
+          <w:bCs/>
+          <w:lang w:val="pt-PT"/>
+        </w:rPr>
+        <w:br/>
+        <w:t>Dependências:</w:t>
+      </w:r>
+      <w:r>
+        <w:rPr>
+          <w:bCs/>
+          <w:lang w:val="pt-PT"/>
+        </w:rPr>
+        <w:t xml:space="preserve"> nada</w:t>
+      </w:r>
+      <w:r>
+        <w:rPr>
+          <w:b/>
+          <w:bCs/>
+          <w:lang w:val="pt-PT"/>
+        </w:rPr>
+        <w:br/>
+        <w:t>Suporte:</w:t>
+      </w:r>
+      <w:r>
+        <w:rPr>
+          <w:bCs/>
+          <w:lang w:val="pt-PT"/>
+        </w:rPr>
+        <w:t xml:space="preserve"> nada</w:t>
+      </w:r>
+    </w:p>
+    <w:p>
+      <w:pPr>
+        <w:rPr>
+          <w:b/>
+          <w:lang w:val="pt-PT"/>
+        </w:rPr>
+      </w:pPr>
+      <w:r>
+        <w:rPr>
+          <w:b/>
+          <w:bCs/>
+          <w:color w:val="8064A2" w:themeColor="accent4"/>
+          <w:lang w:val="pt-PT"/>
+        </w:rPr>
+        <w:t>Requisito – ID:</w:t>
+      </w:r>
+      <w:r>
+        <w:rPr>
+          <w:bCs/>
+          <w:color w:val="8064A2" w:themeColor="accent4"/>
+          <w:lang w:val="pt-PT"/>
+        </w:rPr>
+        <w:t xml:space="preserve"> 26</w:t>
+      </w:r>
+      <w:r>
+        <w:rPr>
+          <w:b/>
+          <w:bCs/>
+          <w:lang w:val="pt-PT"/>
+        </w:rPr>
+        <w:br/>
+        <w:t>Descrição:</w:t>
+      </w:r>
+      <w:r>
+        <w:rPr>
+          <w:bCs/>
+          <w:lang w:val="pt-PT"/>
+        </w:rPr>
+        <w:t xml:space="preserve"> </w:t>
+      </w:r>
+      <w:r>
+        <w:rPr>
+          <w:bCs/>
+          <w:lang w:val="pt-PT"/>
+        </w:rPr>
+        <w:t>Cada lição de um curso deve estar marcada como vista, quando o utilizador lhe dá uso, mostrando uma contagem de visualizações por esse mesmo utilizador.</w:t>
+      </w:r>
+      <w:r>
+        <w:rPr>
+          <w:b/>
+          <w:bCs/>
+          <w:lang w:val="pt-PT"/>
+        </w:rPr>
+        <w:br/>
+      </w:r>
+      <w:r>
+        <w:rPr>
+          <w:b/>
+          <w:lang w:val="pt-PT"/>
+        </w:rPr>
+        <w:t xml:space="preserve">Justificação: </w:t>
+      </w:r>
+      <w:r>
+        <w:rPr>
+          <w:lang w:val="pt-PT"/>
+        </w:rPr>
+        <w:t>Os utilizadores terão mais facilidade em estabelecer um caminho a seguir se souberem que lições já fizeram e quantas vezes já as viram.</w:t>
+      </w:r>
+      <w:r>
+        <w:rPr>
+          <w:b/>
+          <w:lang w:val="pt-PT"/>
+        </w:rPr>
+        <w:br/>
+        <w:t>Critério de ajuste</w:t>
+      </w:r>
+      <w:r>
+        <w:rPr>
+          <w:b/>
+          <w:lang w:val="pt-PT"/>
+        </w:rPr>
+        <w:t>:</w:t>
+      </w:r>
+      <w:r>
+        <w:rPr>
+          <w:lang w:val="pt-PT"/>
+        </w:rPr>
+        <w:t xml:space="preserve"> </w:t>
+      </w:r>
+      <w:r>
+        <w:rPr>
+          <w:lang w:val="pt-PT"/>
+        </w:rPr>
+        <w:t xml:space="preserve">Poder </w:t>
+      </w:r>
+      <w:r>
+        <w:rPr>
+          <w:lang w:val="pt-PT"/>
+        </w:rPr>
+        <w:t>ver se uma lição já foi vista e quantas vezes</w:t>
+      </w:r>
+      <w:r>
+        <w:rPr>
+          <w:lang w:val="pt-PT"/>
+        </w:rPr>
+        <w:t>.</w:t>
+      </w:r>
+      <w:r>
+        <w:rPr>
+          <w:lang w:val="pt-PT"/>
+        </w:rPr>
+        <w:br/>
+      </w:r>
+      <w:r>
+        <w:rPr>
+          <w:b/>
+          <w:bCs/>
+          <w:lang w:val="pt-PT"/>
+        </w:rPr>
+        <w:t>Fonte:</w:t>
+      </w:r>
+      <w:r>
+        <w:rPr>
+          <w:bCs/>
+          <w:lang w:val="pt-PT"/>
+        </w:rPr>
+        <w:t xml:space="preserve"> </w:t>
+      </w:r>
+      <w:r>
+        <w:rPr>
+          <w:b/>
+          <w:bCs/>
+          <w:lang w:val="pt-PT"/>
+        </w:rPr>
+        <w:br/>
+        <w:t>Satisfação/Insatisfação:</w:t>
+      </w:r>
+      <w:r>
+        <w:rPr>
+          <w:bCs/>
+          <w:lang w:val="pt-PT"/>
+        </w:rPr>
+        <w:t xml:space="preserve"> 3/2</w:t>
+      </w:r>
+      <w:bookmarkStart w:id="0" w:name="_GoBack"/>
+      <w:bookmarkEnd w:id="0"/>
+      <w:r>
+        <w:rPr>
+          <w:b/>
+          <w:bCs/>
+          <w:lang w:val="pt-PT"/>
+        </w:rPr>
+        <w:br/>
+        <w:t>Dependências:</w:t>
+      </w:r>
+      <w:r>
+        <w:rPr>
+          <w:bCs/>
+          <w:lang w:val="pt-PT"/>
+        </w:rPr>
+        <w:t xml:space="preserve"> nada</w:t>
+      </w:r>
+      <w:r>
+        <w:rPr>
+          <w:b/>
+          <w:bCs/>
+          <w:lang w:val="pt-PT"/>
+        </w:rPr>
+        <w:br/>
+        <w:t>Suporte:</w:t>
+      </w:r>
+      <w:r>
+        <w:rPr>
+          <w:bCs/>
+          <w:lang w:val="pt-PT"/>
+        </w:rPr>
+        <w:t xml:space="preserve"> nada</w:t>
+      </w:r>
+    </w:p>
+    <w:p>
+      <w:pPr>
+        <w:rPr>
           <w:b/>
           <w:bCs/>
           <w:color w:val="5F497A" w:themeColor="accent4" w:themeShade="BF"/>
@@ -3487,6 +4202,13 @@
       </w:r>
       <w:r>
         <w:rPr>
+          <w:bCs/>
+          <w:lang w:val="pt-PT"/>
+        </w:rPr>
+        <w:t>Entrevistas com a professora.</w:t>
+      </w:r>
+      <w:r>
+        <w:rPr>
           <w:b/>
           <w:bCs/>
           <w:lang w:val="pt-PT"/>
@@ -3539,20 +4261,6 @@
           <w:lang w:val="pt-PT"/>
         </w:rPr>
         <w:t xml:space="preserve"> </w:t>
-      </w:r>
-      <w:r>
-        <w:rPr>
-          <w:bCs/>
-          <w:lang w:val="pt-PT"/>
-        </w:rPr>
-        <w:t>Entrevistas</w:t>
-      </w:r>
-      <w:r>
-        <w:rPr>
-          <w:bCs/>
-          <w:lang w:val="pt-PT"/>
-        </w:rPr>
-        <w:t xml:space="preserve"> com a professora.</w:t>
       </w:r>
     </w:p>
     <w:p>
@@ -3615,36 +4323,35 @@
           <w:bCs/>
           <w:lang w:val="pt-PT"/>
         </w:rPr>
-        <w:t xml:space="preserve">idades visuais dos utilizadores, por exemplo com </w:t>
-      </w:r>
-      <w:r>
-        <w:rPr>
-          <w:bCs/>
+        <w:t>idades visuais dos utilizadores, por exemplo com uma barra para ajustar o tamanho da letra.</w:t>
+      </w:r>
+      <w:r>
+        <w:rPr>
+          <w:b/>
+          <w:bCs/>
+          <w:lang w:val="pt-PT"/>
+        </w:rPr>
+        <w:br/>
+      </w:r>
+      <w:r>
+        <w:rPr>
+          <w:b/>
+          <w:lang w:val="pt-PT"/>
+        </w:rPr>
+        <w:t xml:space="preserve">Justificação: </w:t>
+      </w:r>
+      <w:r>
+        <w:rPr>
+          <w:lang w:val="pt-PT"/>
+        </w:rPr>
+        <w:t xml:space="preserve">Os utilizadores podem ter problemas de visão, e precisar de letras maiores; outros podem </w:t>
+      </w:r>
+      <w:r>
+        <w:rPr>
           <w:lang w:val="pt-PT"/>
         </w:rPr>
         <w:lastRenderedPageBreak/>
-        <w:t>uma barra para ajustar o tamanho da letra.</w:t>
-      </w:r>
-      <w:r>
-        <w:rPr>
-          <w:b/>
-          <w:bCs/>
-          <w:lang w:val="pt-PT"/>
-        </w:rPr>
-        <w:br/>
-      </w:r>
-      <w:r>
-        <w:rPr>
-          <w:b/>
-          <w:lang w:val="pt-PT"/>
-        </w:rPr>
-        <w:t xml:space="preserve">Justificação: </w:t>
-      </w:r>
-      <w:r>
-        <w:rPr>
-          <w:lang w:val="pt-PT"/>
-        </w:rPr>
-        <w:t>Os utilizadores podem ter problemas de visão, e precisar de letras maiores; outros podem ter mais facilidade a lê-las não tão grandes; o tamanho de letra deve ser ajustável para se adaptar a todos</w:t>
+        <w:t>ter mais facilidade a lê-las não tão grandes; o tamanho de letra deve ser ajustável para se adaptar a todos</w:t>
       </w:r>
       <w:r>
         <w:rPr>
@@ -3702,6 +4409,13 @@
       </w:r>
       <w:r>
         <w:rPr>
+          <w:bCs/>
+          <w:lang w:val="pt-PT"/>
+        </w:rPr>
+        <w:t>Entrevistas com a professora.</w:t>
+      </w:r>
+      <w:r>
+        <w:rPr>
           <w:b/>
           <w:bCs/>
           <w:lang w:val="pt-PT"/>
@@ -3754,20 +4468,6 @@
           <w:lang w:val="pt-PT"/>
         </w:rPr>
         <w:t xml:space="preserve"> </w:t>
-      </w:r>
-      <w:r>
-        <w:rPr>
-          <w:bCs/>
-          <w:lang w:val="pt-PT"/>
-        </w:rPr>
-        <w:t>Entrevistas</w:t>
-      </w:r>
-      <w:r>
-        <w:rPr>
-          <w:bCs/>
-          <w:lang w:val="pt-PT"/>
-        </w:rPr>
-        <w:t xml:space="preserve"> com a professora.</w:t>
       </w:r>
     </w:p>
     <w:p>
@@ -3923,6 +4623,13 @@
       </w:r>
       <w:r>
         <w:rPr>
+          <w:bCs/>
+          <w:lang w:val="pt-PT"/>
+        </w:rPr>
+        <w:t>Entrevistas com a professora.</w:t>
+      </w:r>
+      <w:r>
+        <w:rPr>
           <w:b/>
           <w:bCs/>
           <w:lang w:val="pt-PT"/>
@@ -3974,14 +4681,7 @@
           <w:bCs/>
           <w:lang w:val="pt-PT"/>
         </w:rPr>
-        <w:t xml:space="preserve"> Entrevistas</w:t>
-      </w:r>
-      <w:r>
-        <w:rPr>
-          <w:bCs/>
-          <w:lang w:val="pt-PT"/>
-        </w:rPr>
-        <w:t xml:space="preserve"> com a professora.</w:t>
+        <w:t xml:space="preserve"> </w:t>
       </w:r>
     </w:p>
     <w:p>
@@ -4304,6 +5004,13 @@
       </w:r>
       <w:r>
         <w:rPr>
+          <w:bCs/>
+          <w:lang w:val="pt-PT"/>
+        </w:rPr>
+        <w:t>Entrevistas com a professora.</w:t>
+      </w:r>
+      <w:r>
+        <w:rPr>
           <w:b/>
           <w:bCs/>
           <w:lang w:val="pt-PT"/>
@@ -4363,27 +5070,6 @@
           <w:lang w:val="pt-PT"/>
         </w:rPr>
         <w:t xml:space="preserve"> </w:t>
-      </w:r>
-      <w:r>
-        <w:rPr>
-          <w:bCs/>
-          <w:lang w:val="pt-PT"/>
-        </w:rPr>
-        <w:t>Entrevistas</w:t>
-      </w:r>
-      <w:r>
-        <w:rPr>
-          <w:bCs/>
-          <w:lang w:val="pt-PT"/>
-        </w:rPr>
-        <w:t xml:space="preserve"> com a professora</w:t>
-      </w:r>
-      <w:r>
-        <w:rPr>
-          <w:bCs/>
-          <w:lang w:val="pt-PT"/>
-        </w:rPr>
-        <w:t>.</w:t>
       </w:r>
     </w:p>
     <w:p>
@@ -4467,54 +5153,48 @@
         <w:rPr>
           <w:lang w:val="pt-PT"/>
         </w:rPr>
-        <w:t xml:space="preserve">Os utilizadores idosos ficam sem saber o que fazer para prosseguir se encontrarem </w:t>
-      </w:r>
-      <w:r>
-        <w:rPr>
+        <w:t>Os utilizadores idosos ficam sem saber o que fazer para prosseguir se encontrarem vocabulário desconhecido.</w:t>
+      </w:r>
+      <w:r>
+        <w:rPr>
+          <w:b/>
+          <w:lang w:val="pt-PT"/>
+        </w:rPr>
+        <w:br/>
+        <w:t>Critério de ajuste</w:t>
+      </w:r>
+      <w:r>
+        <w:rPr>
+          <w:b/>
+          <w:lang w:val="pt-PT"/>
+        </w:rPr>
+        <w:t>:</w:t>
+      </w:r>
+      <w:r>
+        <w:rPr>
+          <w:lang w:val="pt-PT"/>
+        </w:rPr>
+        <w:t xml:space="preserve"> </w:t>
+      </w:r>
+      <w:r>
+        <w:rPr>
+          <w:lang w:val="pt-PT"/>
+        </w:rPr>
+        <w:t>Ausência de palavras como “layout” ou “Minimizar”.</w:t>
+      </w:r>
+      <w:r>
+        <w:rPr>
+          <w:lang w:val="pt-PT"/>
+        </w:rPr>
+        <w:br/>
+      </w:r>
+      <w:r>
+        <w:rPr>
+          <w:b/>
+          <w:bCs/>
           <w:lang w:val="pt-PT"/>
         </w:rPr>
         <w:lastRenderedPageBreak/>
-        <w:t>vocabulário desconhecido.</w:t>
-      </w:r>
-      <w:r>
-        <w:rPr>
-          <w:b/>
-          <w:lang w:val="pt-PT"/>
-        </w:rPr>
-        <w:br/>
-        <w:t>Critério de ajuste</w:t>
-      </w:r>
-      <w:r>
-        <w:rPr>
-          <w:b/>
-          <w:lang w:val="pt-PT"/>
-        </w:rPr>
-        <w:t>:</w:t>
-      </w:r>
-      <w:r>
-        <w:rPr>
-          <w:lang w:val="pt-PT"/>
-        </w:rPr>
-        <w:t xml:space="preserve"> </w:t>
-      </w:r>
-      <w:r>
-        <w:rPr>
-          <w:lang w:val="pt-PT"/>
-        </w:rPr>
-        <w:t>Ausência de palavras como “layout” ou “Minimizar”.</w:t>
-      </w:r>
-      <w:r>
-        <w:rPr>
-          <w:lang w:val="pt-PT"/>
-        </w:rPr>
-        <w:br/>
-      </w:r>
-      <w:r>
-        <w:rPr>
-          <w:b/>
-          <w:bCs/>
-          <w:lang w:val="pt-PT"/>
-        </w:rPr>
         <w:t>Fonte:</w:t>
       </w:r>
       <w:r>
@@ -4526,6 +5206,13 @@
       </w:r>
       <w:r>
         <w:rPr>
+          <w:bCs/>
+          <w:lang w:val="pt-PT"/>
+        </w:rPr>
+        <w:t>Entrevistas com a professora, observação directa.</w:t>
+      </w:r>
+      <w:r>
+        <w:rPr>
           <w:b/>
           <w:bCs/>
           <w:lang w:val="pt-PT"/>
@@ -4570,21 +5257,7 @@
           <w:bCs/>
           <w:lang w:val="pt-PT"/>
         </w:rPr>
-        <w:t xml:space="preserve"> Entrevistas</w:t>
-      </w:r>
-      <w:r>
-        <w:rPr>
-          <w:bCs/>
-          <w:lang w:val="pt-PT"/>
-        </w:rPr>
-        <w:t xml:space="preserve"> com a professora</w:t>
-      </w:r>
-      <w:r>
-        <w:rPr>
-          <w:bCs/>
-          <w:lang w:val="pt-PT"/>
-        </w:rPr>
-        <w:t>, observação directa.</w:t>
+        <w:t xml:space="preserve"> </w:t>
       </w:r>
     </w:p>
     <w:p>
@@ -4726,6 +5399,13 @@
       </w:r>
       <w:r>
         <w:rPr>
+          <w:bCs/>
+          <w:lang w:val="pt-PT"/>
+        </w:rPr>
+        <w:t>Observação directa.</w:t>
+      </w:r>
+      <w:r>
+        <w:rPr>
           <w:b/>
           <w:bCs/>
           <w:lang w:val="pt-PT"/>
@@ -4771,13 +5451,6 @@
           <w:lang w:val="pt-PT"/>
         </w:rPr>
         <w:t xml:space="preserve"> </w:t>
-      </w:r>
-      <w:r>
-        <w:rPr>
-          <w:bCs/>
-          <w:lang w:val="pt-PT"/>
-        </w:rPr>
-        <w:t>Observação directa.</w:t>
       </w:r>
     </w:p>
     <w:p>
@@ -5140,6 +5813,13 @@
       </w:r>
       <w:r>
         <w:rPr>
+          <w:bCs/>
+          <w:lang w:val="pt-PT"/>
+        </w:rPr>
+        <w:t>Entrevistas com a professora.</w:t>
+      </w:r>
+      <w:r>
+        <w:rPr>
           <w:b/>
           <w:bCs/>
           <w:lang w:val="pt-PT"/>
@@ -5192,20 +5872,6 @@
           <w:lang w:val="pt-PT"/>
         </w:rPr>
         <w:t xml:space="preserve"> </w:t>
-      </w:r>
-      <w:r>
-        <w:rPr>
-          <w:bCs/>
-          <w:lang w:val="pt-PT"/>
-        </w:rPr>
-        <w:t>Entrevistas com a professora</w:t>
-      </w:r>
-      <w:r>
-        <w:rPr>
-          <w:bCs/>
-          <w:lang w:val="pt-PT"/>
-        </w:rPr>
-        <w:t>.</w:t>
       </w:r>
     </w:p>
     <w:sectPr>
@@ -5220,7 +5886,7 @@
 </file>
 
 <file path=word/numbering.xml><?xml version="1.0" encoding="utf-8"?>
-<w:numbering xmlns:wpc="http://schemas.microsoft.com/office/word/2010/wordprocessingCanvas" xmlns:mo="http://schemas.microsoft.com/office/mac/office/2008/main" xmlns:mc="http://schemas.openxmlformats.org/markup-compatibility/2006" xmlns:mv="urn:schemas-microsoft-com:mac:vml" xmlns:o="urn:schemas-microsoft-com:office:office" xmlns:r="http://schemas.openxmlformats.org/officeDocument/2006/relationships" xmlns:m="http://schemas.openxmlformats.org/officeDocument/2006/math" xmlns:v="urn:schemas-microsoft-com:vml" xmlns:wp14="http://schemas.microsoft.com/office/word/2010/wordprocessingDrawing" xmlns:wp="http://schemas.openxmlformats.org/drawingml/2006/wordprocessingDrawing" xmlns:w10="urn:schemas-microsoft-com:office:word" xmlns:w="http://schemas.openxmlformats.org/wordprocessingml/2006/main" xmlns:w14="http://schemas.microsoft.com/office/word/2010/wordml" xmlns:w15="http://schemas.microsoft.com/office/word/2012/wordml" xmlns:wpg="http://schemas.microsoft.com/office/word/2010/wordprocessingGroup" xmlns:wpi="http://schemas.microsoft.com/office/word/2010/wordprocessingInk" xmlns:wne="http://schemas.microsoft.com/office/word/2006/wordml" xmlns:wps="http://schemas.microsoft.com/office/word/2010/wordprocessingShape" mc:Ignorable="w14 w15 wp14">
+<w:numbering xmlns:wpc="http://schemas.microsoft.com/office/word/2010/wordprocessingCanvas" xmlns:mc="http://schemas.openxmlformats.org/markup-compatibility/2006" xmlns:o="urn:schemas-microsoft-com:office:office" xmlns:r="http://schemas.openxmlformats.org/officeDocument/2006/relationships" xmlns:m="http://schemas.openxmlformats.org/officeDocument/2006/math" xmlns:v="urn:schemas-microsoft-com:vml" xmlns:wp14="http://schemas.microsoft.com/office/word/2010/wordprocessingDrawing" xmlns:wp="http://schemas.openxmlformats.org/drawingml/2006/wordprocessingDrawing" xmlns:w10="urn:schemas-microsoft-com:office:word" xmlns:w="http://schemas.openxmlformats.org/wordprocessingml/2006/main" xmlns:w14="http://schemas.microsoft.com/office/word/2010/wordml" xmlns:wpg="http://schemas.microsoft.com/office/word/2010/wordprocessingGroup" xmlns:wpi="http://schemas.microsoft.com/office/word/2010/wordprocessingInk" xmlns:wne="http://schemas.microsoft.com/office/word/2006/wordml" xmlns:wps="http://schemas.microsoft.com/office/word/2010/wordprocessingShape" mc:Ignorable="w14 wp14">
   <w:abstractNum w:abstractNumId="0">
     <w:nsid w:val="1A4906A8"/>
     <w:multiLevelType w:val="hybridMultilevel"/>
@@ -6843,7 +7509,7 @@
 </file>
 
 <file path=word/styles.xml><?xml version="1.0" encoding="utf-8"?>
-<w:styles xmlns:mc="http://schemas.openxmlformats.org/markup-compatibility/2006" xmlns:r="http://schemas.openxmlformats.org/officeDocument/2006/relationships" xmlns:w="http://schemas.openxmlformats.org/wordprocessingml/2006/main" xmlns:w14="http://schemas.microsoft.com/office/word/2010/wordml" xmlns:w15="http://schemas.microsoft.com/office/word/2012/wordml" mc:Ignorable="w14 w15">
+<w:styles xmlns:mc="http://schemas.openxmlformats.org/markup-compatibility/2006" xmlns:r="http://schemas.openxmlformats.org/officeDocument/2006/relationships" xmlns:w="http://schemas.openxmlformats.org/wordprocessingml/2006/main" xmlns:w14="http://schemas.microsoft.com/office/word/2010/wordml" mc:Ignorable="w14">
   <w:docDefaults>
     <w:rPrDefault>
       <w:rPr>
@@ -6859,387 +7525,144 @@
       </w:pPr>
     </w:pPrDefault>
   </w:docDefaults>
-  <w:latentStyles w:defLockedState="0" w:defUIPriority="99" w:defSemiHidden="0" w:defUnhideWhenUsed="0" w:defQFormat="0" w:count="380">
-    <w:lsdException w:name="Normal" w:uiPriority="0" w:qFormat="1"/>
-    <w:lsdException w:name="heading 1" w:uiPriority="9" w:qFormat="1"/>
-    <w:lsdException w:name="heading 2" w:semiHidden="1" w:uiPriority="9" w:unhideWhenUsed="1" w:qFormat="1"/>
-    <w:lsdException w:name="heading 3" w:semiHidden="1" w:uiPriority="9" w:unhideWhenUsed="1" w:qFormat="1"/>
-    <w:lsdException w:name="heading 4" w:semiHidden="1" w:uiPriority="9" w:unhideWhenUsed="1" w:qFormat="1"/>
-    <w:lsdException w:name="heading 5" w:semiHidden="1" w:uiPriority="9" w:unhideWhenUsed="1" w:qFormat="1"/>
-    <w:lsdException w:name="heading 6" w:semiHidden="1" w:uiPriority="9" w:unhideWhenUsed="1" w:qFormat="1"/>
-    <w:lsdException w:name="heading 7" w:semiHidden="1" w:uiPriority="9" w:unhideWhenUsed="1" w:qFormat="1"/>
-    <w:lsdException w:name="heading 8" w:semiHidden="1" w:uiPriority="9" w:unhideWhenUsed="1" w:qFormat="1"/>
-    <w:lsdException w:name="heading 9" w:semiHidden="1" w:uiPriority="9" w:unhideWhenUsed="1" w:qFormat="1"/>
-    <w:lsdException w:name="index 1" w:semiHidden="1" w:unhideWhenUsed="1"/>
-    <w:lsdException w:name="index 2" w:semiHidden="1" w:unhideWhenUsed="1"/>
-    <w:lsdException w:name="index 3" w:semiHidden="1" w:unhideWhenUsed="1"/>
-    <w:lsdException w:name="index 4" w:semiHidden="1" w:unhideWhenUsed="1"/>
-    <w:lsdException w:name="index 5" w:semiHidden="1" w:unhideWhenUsed="1"/>
-    <w:lsdException w:name="index 6" w:semiHidden="1" w:unhideWhenUsed="1"/>
-    <w:lsdException w:name="index 7" w:semiHidden="1" w:unhideWhenUsed="1"/>
-    <w:lsdException w:name="index 8" w:semiHidden="1" w:unhideWhenUsed="1"/>
-    <w:lsdException w:name="index 9" w:semiHidden="1" w:unhideWhenUsed="1"/>
-    <w:lsdException w:name="toc 1" w:semiHidden="1" w:uiPriority="39" w:unhideWhenUsed="1"/>
-    <w:lsdException w:name="toc 2" w:semiHidden="1" w:uiPriority="39" w:unhideWhenUsed="1"/>
-    <w:lsdException w:name="toc 3" w:semiHidden="1" w:uiPriority="39" w:unhideWhenUsed="1"/>
-    <w:lsdException w:name="toc 4" w:semiHidden="1" w:uiPriority="39" w:unhideWhenUsed="1"/>
-    <w:lsdException w:name="toc 5" w:semiHidden="1" w:uiPriority="39" w:unhideWhenUsed="1"/>
-    <w:lsdException w:name="toc 6" w:semiHidden="1" w:uiPriority="39" w:unhideWhenUsed="1"/>
-    <w:lsdException w:name="toc 7" w:semiHidden="1" w:uiPriority="39" w:unhideWhenUsed="1"/>
-    <w:lsdException w:name="toc 8" w:semiHidden="1" w:uiPriority="39" w:unhideWhenUsed="1"/>
-    <w:lsdException w:name="toc 9" w:semiHidden="1" w:uiPriority="39" w:unhideWhenUsed="1"/>
-    <w:lsdException w:name="Normal Indent" w:semiHidden="1" w:unhideWhenUsed="1"/>
-    <w:lsdException w:name="footnote text" w:semiHidden="1" w:unhideWhenUsed="1"/>
-    <w:lsdException w:name="annotation text" w:semiHidden="1" w:unhideWhenUsed="1"/>
-    <w:lsdException w:name="header" w:semiHidden="1" w:unhideWhenUsed="1"/>
-    <w:lsdException w:name="footer" w:semiHidden="1" w:unhideWhenUsed="1"/>
-    <w:lsdException w:name="index heading" w:semiHidden="1" w:unhideWhenUsed="1"/>
-    <w:lsdException w:name="caption" w:semiHidden="1" w:uiPriority="35" w:unhideWhenUsed="1" w:qFormat="1"/>
-    <w:lsdException w:name="table of figures" w:semiHidden="1" w:unhideWhenUsed="1"/>
-    <w:lsdException w:name="envelope address" w:semiHidden="1" w:unhideWhenUsed="1"/>
-    <w:lsdException w:name="envelope return" w:semiHidden="1" w:unhideWhenUsed="1"/>
-    <w:lsdException w:name="footnote reference" w:semiHidden="1" w:unhideWhenUsed="1"/>
-    <w:lsdException w:name="annotation reference" w:semiHidden="1" w:unhideWhenUsed="1"/>
-    <w:lsdException w:name="line number" w:semiHidden="1" w:unhideWhenUsed="1"/>
-    <w:lsdException w:name="page number" w:semiHidden="1" w:unhideWhenUsed="1"/>
-    <w:lsdException w:name="endnote reference" w:semiHidden="1" w:unhideWhenUsed="1"/>
-    <w:lsdException w:name="endnote text" w:semiHidden="1" w:unhideWhenUsed="1"/>
-    <w:lsdException w:name="table of authorities" w:semiHidden="1" w:unhideWhenUsed="1"/>
-    <w:lsdException w:name="macro" w:semiHidden="1" w:unhideWhenUsed="1"/>
-    <w:lsdException w:name="toa heading" w:semiHidden="1" w:unhideWhenUsed="1"/>
-    <w:lsdException w:name="List" w:semiHidden="1" w:unhideWhenUsed="1"/>
-    <w:lsdException w:name="List Bullet" w:semiHidden="1" w:unhideWhenUsed="1"/>
-    <w:lsdException w:name="List Number" w:semiHidden="1" w:unhideWhenUsed="1"/>
-    <w:lsdException w:name="List 2" w:semiHidden="1" w:unhideWhenUsed="1"/>
-    <w:lsdException w:name="List 3" w:semiHidden="1" w:unhideWhenUsed="1"/>
-    <w:lsdException w:name="List 4" w:semiHidden="1" w:unhideWhenUsed="1"/>
-    <w:lsdException w:name="List 5" w:semiHidden="1" w:unhideWhenUsed="1"/>
-    <w:lsdException w:name="List Bullet 2" w:semiHidden="1" w:unhideWhenUsed="1"/>
-    <w:lsdException w:name="List Bullet 3" w:semiHidden="1" w:unhideWhenUsed="1"/>
-    <w:lsdException w:name="List Bullet 4" w:semiHidden="1" w:unhideWhenUsed="1"/>
-    <w:lsdException w:name="List Bullet 5" w:semiHidden="1" w:unhideWhenUsed="1"/>
-    <w:lsdException w:name="List Number 2" w:semiHidden="1" w:unhideWhenUsed="1"/>
-    <w:lsdException w:name="List Number 3" w:semiHidden="1" w:unhideWhenUsed="1"/>
-    <w:lsdException w:name="List Number 4" w:semiHidden="1" w:unhideWhenUsed="1"/>
-    <w:lsdException w:name="List Number 5" w:semiHidden="1" w:unhideWhenUsed="1"/>
-    <w:lsdException w:name="Title" w:uiPriority="10" w:qFormat="1"/>
-    <w:lsdException w:name="Closing" w:semiHidden="1" w:unhideWhenUsed="1"/>
-    <w:lsdException w:name="Signature" w:semiHidden="1" w:unhideWhenUsed="1"/>
-    <w:lsdException w:name="Default Paragraph Font" w:semiHidden="1" w:uiPriority="1" w:unhideWhenUsed="1"/>
-    <w:lsdException w:name="Body Text" w:semiHidden="1" w:unhideWhenUsed="1"/>
-    <w:lsdException w:name="Body Text Indent" w:semiHidden="1" w:unhideWhenUsed="1"/>
-    <w:lsdException w:name="List Continue" w:semiHidden="1" w:unhideWhenUsed="1"/>
-    <w:lsdException w:name="List Continue 2" w:semiHidden="1" w:unhideWhenUsed="1"/>
-    <w:lsdException w:name="List Continue 3" w:semiHidden="1" w:unhideWhenUsed="1"/>
-    <w:lsdException w:name="List Continue 4" w:semiHidden="1" w:unhideWhenUsed="1"/>
-    <w:lsdException w:name="List Continue 5" w:semiHidden="1" w:unhideWhenUsed="1"/>
-    <w:lsdException w:name="Message Header" w:semiHidden="1" w:unhideWhenUsed="1"/>
-    <w:lsdException w:name="Subtitle" w:uiPriority="11" w:qFormat="1"/>
-    <w:lsdException w:name="Salutation" w:semiHidden="1" w:unhideWhenUsed="1"/>
-    <w:lsdException w:name="Date" w:semiHidden="1" w:unhideWhenUsed="1"/>
-    <w:lsdException w:name="Body Text First Indent" w:semiHidden="1" w:unhideWhenUsed="1"/>
-    <w:lsdException w:name="Body Text First Indent 2" w:semiHidden="1" w:unhideWhenUsed="1"/>
-    <w:lsdException w:name="Note Heading" w:semiHidden="1" w:unhideWhenUsed="1"/>
-    <w:lsdException w:name="Body Text 2" w:semiHidden="1" w:unhideWhenUsed="1"/>
-    <w:lsdException w:name="Body Text 3" w:semiHidden="1" w:unhideWhenUsed="1"/>
-    <w:lsdException w:name="Body Text Indent 2" w:semiHidden="1" w:unhideWhenUsed="1"/>
-    <w:lsdException w:name="Body Text Indent 3" w:semiHidden="1" w:unhideWhenUsed="1"/>
-    <w:lsdException w:name="Block Text" w:semiHidden="1" w:unhideWhenUsed="1"/>
-    <w:lsdException w:name="Hyperlink" w:semiHidden="1" w:unhideWhenUsed="1"/>
-    <w:lsdException w:name="FollowedHyperlink" w:semiHidden="1" w:unhideWhenUsed="1"/>
-    <w:lsdException w:name="Strong" w:uiPriority="22" w:qFormat="1"/>
-    <w:lsdException w:name="Emphasis" w:uiPriority="20" w:qFormat="1"/>
-    <w:lsdException w:name="Document Map" w:semiHidden="1" w:unhideWhenUsed="1"/>
-    <w:lsdException w:name="Plain Text" w:semiHidden="1" w:unhideWhenUsed="1"/>
-    <w:lsdException w:name="E-mail Signature" w:semiHidden="1" w:unhideWhenUsed="1"/>
-    <w:lsdException w:name="HTML Top of Form" w:semiHidden="1" w:unhideWhenUsed="1"/>
-    <w:lsdException w:name="HTML Bottom of Form" w:semiHidden="1" w:unhideWhenUsed="1"/>
-    <w:lsdException w:name="Normal (Web)" w:semiHidden="1" w:unhideWhenUsed="1"/>
-    <w:lsdException w:name="HTML Acronym" w:semiHidden="1" w:unhideWhenUsed="1"/>
-    <w:lsdException w:name="HTML Address" w:semiHidden="1" w:unhideWhenUsed="1"/>
-    <w:lsdException w:name="HTML Cite" w:semiHidden="1" w:unhideWhenUsed="1"/>
-    <w:lsdException w:name="HTML Code" w:semiHidden="1" w:unhideWhenUsed="1"/>
-    <w:lsdException w:name="HTML Definition" w:semiHidden="1" w:unhideWhenUsed="1"/>
-    <w:lsdException w:name="HTML Keyboard" w:semiHidden="1" w:unhideWhenUsed="1"/>
-    <w:lsdException w:name="HTML Preformatted" w:semiHidden="1" w:unhideWhenUsed="1"/>
-    <w:lsdException w:name="HTML Sample" w:semiHidden="1" w:unhideWhenUsed="1"/>
-    <w:lsdException w:name="HTML Typewriter" w:semiHidden="1" w:unhideWhenUsed="1"/>
-    <w:lsdException w:name="HTML Variable" w:semiHidden="1" w:unhideWhenUsed="1"/>
-    <w:lsdException w:name="Normal Table" w:semiHidden="1" w:unhideWhenUsed="1"/>
-    <w:lsdException w:name="annotation subject" w:semiHidden="1" w:unhideWhenUsed="1"/>
-    <w:lsdException w:name="No List" w:semiHidden="1" w:unhideWhenUsed="1"/>
-    <w:lsdException w:name="Outline List 1" w:semiHidden="1" w:unhideWhenUsed="1"/>
-    <w:lsdException w:name="Outline List 2" w:semiHidden="1" w:unhideWhenUsed="1"/>
-    <w:lsdException w:name="Outline List 3" w:semiHidden="1" w:unhideWhenUsed="1"/>
-    <w:lsdException w:name="Table Simple 1" w:semiHidden="1" w:unhideWhenUsed="1"/>
-    <w:lsdException w:name="Table Simple 2" w:semiHidden="1" w:unhideWhenUsed="1"/>
-    <w:lsdException w:name="Table Simple 3" w:semiHidden="1" w:unhideWhenUsed="1"/>
-    <w:lsdException w:name="Table Classic 1" w:semiHidden="1" w:unhideWhenUsed="1"/>
-    <w:lsdException w:name="Table Classic 2" w:semiHidden="1" w:unhideWhenUsed="1"/>
-    <w:lsdException w:name="Table Classic 3" w:semiHidden="1" w:unhideWhenUsed="1"/>
-    <w:lsdException w:name="Table Classic 4" w:semiHidden="1" w:unhideWhenUsed="1"/>
-    <w:lsdException w:name="Table Colorful 1" w:semiHidden="1" w:unhideWhenUsed="1"/>
-    <w:lsdException w:name="Table Colorful 2" w:semiHidden="1" w:unhideWhenUsed="1"/>
-    <w:lsdException w:name="Table Colorful 3" w:semiHidden="1" w:unhideWhenUsed="1"/>
-    <w:lsdException w:name="Table Columns 1" w:semiHidden="1" w:unhideWhenUsed="1"/>
-    <w:lsdException w:name="Table Columns 2" w:semiHidden="1" w:unhideWhenUsed="1"/>
-    <w:lsdException w:name="Table Columns 3" w:semiHidden="1" w:unhideWhenUsed="1"/>
-    <w:lsdException w:name="Table Columns 4" w:semiHidden="1" w:unhideWhenUsed="1"/>
-    <w:lsdException w:name="Table Columns 5" w:semiHidden="1" w:unhideWhenUsed="1"/>
-    <w:lsdException w:name="Table Grid 1" w:semiHidden="1" w:unhideWhenUsed="1"/>
-    <w:lsdException w:name="Table Grid 2" w:semiHidden="1" w:unhideWhenUsed="1"/>
-    <w:lsdException w:name="Table Grid 3" w:semiHidden="1" w:unhideWhenUsed="1"/>
-    <w:lsdException w:name="Table Grid 4" w:semiHidden="1" w:unhideWhenUsed="1"/>
-    <w:lsdException w:name="Table Grid 5" w:semiHidden="1" w:unhideWhenUsed="1"/>
-    <w:lsdException w:name="Table Grid 6" w:semiHidden="1" w:unhideWhenUsed="1"/>
-    <w:lsdException w:name="Table Grid 7" w:semiHidden="1" w:unhideWhenUsed="1"/>
-    <w:lsdException w:name="Table Grid 8" w:semiHidden="1" w:unhideWhenUsed="1"/>
-    <w:lsdException w:name="Table List 1" w:semiHidden="1" w:unhideWhenUsed="1"/>
-    <w:lsdException w:name="Table List 2" w:semiHidden="1" w:unhideWhenUsed="1"/>
-    <w:lsdException w:name="Table List 3" w:semiHidden="1" w:unhideWhenUsed="1"/>
-    <w:lsdException w:name="Table List 4" w:semiHidden="1" w:unhideWhenUsed="1"/>
-    <w:lsdException w:name="Table List 5" w:semiHidden="1" w:unhideWhenUsed="1"/>
-    <w:lsdException w:name="Table List 6" w:semiHidden="1" w:unhideWhenUsed="1"/>
-    <w:lsdException w:name="Table List 7" w:semiHidden="1" w:unhideWhenUsed="1"/>
-    <w:lsdException w:name="Table List 8" w:semiHidden="1" w:unhideWhenUsed="1"/>
-    <w:lsdException w:name="Table 3D effects 1" w:semiHidden="1" w:unhideWhenUsed="1"/>
-    <w:lsdException w:name="Table 3D effects 2" w:semiHidden="1" w:unhideWhenUsed="1"/>
-    <w:lsdException w:name="Table 3D effects 3" w:semiHidden="1" w:unhideWhenUsed="1"/>
-    <w:lsdException w:name="Table Contemporary" w:semiHidden="1" w:unhideWhenUsed="1"/>
-    <w:lsdException w:name="Table Elegant" w:semiHidden="1" w:unhideWhenUsed="1"/>
-    <w:lsdException w:name="Table Professional" w:semiHidden="1" w:unhideWhenUsed="1"/>
-    <w:lsdException w:name="Table Subtle 1" w:semiHidden="1" w:unhideWhenUsed="1"/>
-    <w:lsdException w:name="Table Subtle 2" w:semiHidden="1" w:unhideWhenUsed="1"/>
-    <w:lsdException w:name="Table Web 1" w:semiHidden="1" w:unhideWhenUsed="1"/>
-    <w:lsdException w:name="Table Web 2" w:semiHidden="1" w:unhideWhenUsed="1"/>
-    <w:lsdException w:name="Table Web 3" w:semiHidden="1" w:unhideWhenUsed="1"/>
-    <w:lsdException w:name="Balloon Text" w:semiHidden="1" w:unhideWhenUsed="1"/>
-    <w:lsdException w:name="Table Grid" w:uiPriority="59"/>
-    <w:lsdException w:name="Table Theme" w:semiHidden="1" w:unhideWhenUsed="1"/>
-    <w:lsdException w:name="Note Level 1" w:semiHidden="1" w:unhideWhenUsed="1"/>
-    <w:lsdException w:name="Note Level 2" w:semiHidden="1" w:unhideWhenUsed="1"/>
-    <w:lsdException w:name="Note Level 3" w:semiHidden="1" w:unhideWhenUsed="1"/>
-    <w:lsdException w:name="Note Level 4" w:semiHidden="1" w:unhideWhenUsed="1"/>
-    <w:lsdException w:name="Note Level 5" w:semiHidden="1" w:unhideWhenUsed="1"/>
-    <w:lsdException w:name="Note Level 6" w:semiHidden="1" w:unhideWhenUsed="1"/>
-    <w:lsdException w:name="Note Level 7" w:semiHidden="1" w:unhideWhenUsed="1"/>
-    <w:lsdException w:name="Note Level 8" w:semiHidden="1" w:unhideWhenUsed="1"/>
-    <w:lsdException w:name="Note Level 9" w:semiHidden="1" w:unhideWhenUsed="1"/>
-    <w:lsdException w:name="Placeholder Text" w:semiHidden="1"/>
-    <w:lsdException w:name="No Spacing" w:uiPriority="1" w:qFormat="1"/>
-    <w:lsdException w:name="Light Shading" w:uiPriority="60"/>
-    <w:lsdException w:name="Light List" w:uiPriority="61"/>
-    <w:lsdException w:name="Light Grid" w:uiPriority="62"/>
-    <w:lsdException w:name="Medium Shading 1" w:uiPriority="63"/>
-    <w:lsdException w:name="Medium Shading 2" w:uiPriority="64"/>
-    <w:lsdException w:name="Medium List 1" w:uiPriority="65"/>
-    <w:lsdException w:name="Medium List 2" w:uiPriority="66"/>
-    <w:lsdException w:name="Medium Grid 1" w:uiPriority="67"/>
-    <w:lsdException w:name="Medium Grid 2" w:uiPriority="68"/>
-    <w:lsdException w:name="Medium Grid 3" w:uiPriority="69"/>
-    <w:lsdException w:name="Dark List" w:uiPriority="70"/>
-    <w:lsdException w:name="Colorful Shading" w:uiPriority="71"/>
-    <w:lsdException w:name="Colorful List" w:uiPriority="72"/>
-    <w:lsdException w:name="Colorful Grid" w:uiPriority="73"/>
-    <w:lsdException w:name="Light Shading Accent 1" w:uiPriority="60"/>
-    <w:lsdException w:name="Light List Accent 1" w:uiPriority="61"/>
-    <w:lsdException w:name="Light Grid Accent 1" w:uiPriority="62"/>
-    <w:lsdException w:name="Medium Shading 1 Accent 1" w:uiPriority="63"/>
-    <w:lsdException w:name="Medium Shading 2 Accent 1" w:uiPriority="64"/>
-    <w:lsdException w:name="Medium List 1 Accent 1" w:uiPriority="65"/>
-    <w:lsdException w:name="Revision" w:semiHidden="1"/>
-    <w:lsdException w:name="List Paragraph" w:uiPriority="34" w:qFormat="1"/>
-    <w:lsdException w:name="Quote" w:uiPriority="29" w:qFormat="1"/>
-    <w:lsdException w:name="Intense Quote" w:uiPriority="30" w:qFormat="1"/>
-    <w:lsdException w:name="Medium List 2 Accent 1" w:uiPriority="66"/>
-    <w:lsdException w:name="Medium Grid 1 Accent 1" w:uiPriority="67"/>
-    <w:lsdException w:name="Medium Grid 2 Accent 1" w:uiPriority="68"/>
-    <w:lsdException w:name="Medium Grid 3 Accent 1" w:uiPriority="69"/>
-    <w:lsdException w:name="Dark List Accent 1" w:uiPriority="70"/>
-    <w:lsdException w:name="Colorful Shading Accent 1" w:uiPriority="71"/>
-    <w:lsdException w:name="Colorful List Accent 1" w:uiPriority="72"/>
-    <w:lsdException w:name="Colorful Grid Accent 1" w:uiPriority="73"/>
-    <w:lsdException w:name="Light Shading Accent 2" w:uiPriority="60"/>
-    <w:lsdException w:name="Light List Accent 2" w:uiPriority="61"/>
-    <w:lsdException w:name="Light Grid Accent 2" w:uiPriority="62"/>
-    <w:lsdException w:name="Medium Shading 1 Accent 2" w:uiPriority="63"/>
-    <w:lsdException w:name="Medium Shading 2 Accent 2" w:uiPriority="64"/>
-    <w:lsdException w:name="Medium List 1 Accent 2" w:uiPriority="65"/>
-    <w:lsdException w:name="Medium List 2 Accent 2" w:uiPriority="66"/>
-    <w:lsdException w:name="Medium Grid 1 Accent 2" w:uiPriority="67"/>
-    <w:lsdException w:name="Medium Grid 2 Accent 2" w:uiPriority="68"/>
-    <w:lsdException w:name="Medium Grid 3 Accent 2" w:uiPriority="69"/>
-    <w:lsdException w:name="Dark List Accent 2" w:uiPriority="70"/>
-    <w:lsdException w:name="Colorful Shading Accent 2" w:uiPriority="71"/>
-    <w:lsdException w:name="Colorful List Accent 2" w:uiPriority="72"/>
-    <w:lsdException w:name="Colorful Grid Accent 2" w:uiPriority="73"/>
-    <w:lsdException w:name="Light Shading Accent 3" w:uiPriority="60"/>
-    <w:lsdException w:name="Light List Accent 3" w:uiPriority="61"/>
-    <w:lsdException w:name="Light Grid Accent 3" w:uiPriority="62"/>
-    <w:lsdException w:name="Medium Shading 1 Accent 3" w:uiPriority="63"/>
-    <w:lsdException w:name="Medium Shading 2 Accent 3" w:uiPriority="64"/>
-    <w:lsdException w:name="Medium List 1 Accent 3" w:uiPriority="65"/>
-    <w:lsdException w:name="Medium List 2 Accent 3" w:uiPriority="66"/>
-    <w:lsdException w:name="Medium Grid 1 Accent 3" w:uiPriority="67"/>
-    <w:lsdException w:name="Medium Grid 2 Accent 3" w:uiPriority="68"/>
-    <w:lsdException w:name="Medium Grid 3 Accent 3" w:uiPriority="69"/>
-    <w:lsdException w:name="Dark List Accent 3" w:uiPriority="70"/>
-    <w:lsdException w:name="Colorful Shading Accent 3" w:uiPriority="71"/>
-    <w:lsdException w:name="Colorful List Accent 3" w:uiPriority="72"/>
-    <w:lsdException w:name="Colorful Grid Accent 3" w:uiPriority="73"/>
-    <w:lsdException w:name="Light Shading Accent 4" w:uiPriority="60"/>
-    <w:lsdException w:name="Light List Accent 4" w:uiPriority="61"/>
-    <w:lsdException w:name="Light Grid Accent 4" w:uiPriority="62"/>
-    <w:lsdException w:name="Medium Shading 1 Accent 4" w:uiPriority="63"/>
-    <w:lsdException w:name="Medium Shading 2 Accent 4" w:uiPriority="64"/>
-    <w:lsdException w:name="Medium List 1 Accent 4" w:uiPriority="65"/>
-    <w:lsdException w:name="Medium List 2 Accent 4" w:uiPriority="66"/>
-    <w:lsdException w:name="Medium Grid 1 Accent 4" w:uiPriority="67"/>
-    <w:lsdException w:name="Medium Grid 2 Accent 4" w:uiPriority="68"/>
-    <w:lsdException w:name="Medium Grid 3 Accent 4" w:uiPriority="69"/>
-    <w:lsdException w:name="Dark List Accent 4" w:uiPriority="70"/>
-    <w:lsdException w:name="Colorful Shading Accent 4" w:uiPriority="71"/>
-    <w:lsdException w:name="Colorful List Accent 4" w:uiPriority="72"/>
-    <w:lsdException w:name="Colorful Grid Accent 4" w:uiPriority="73"/>
-    <w:lsdException w:name="Light Shading Accent 5" w:uiPriority="60"/>
-    <w:lsdException w:name="Light List Accent 5" w:uiPriority="61"/>
-    <w:lsdException w:name="Light Grid Accent 5" w:uiPriority="62"/>
-    <w:lsdException w:name="Medium Shading 1 Accent 5" w:uiPriority="63"/>
-    <w:lsdException w:name="Medium Shading 2 Accent 5" w:uiPriority="64"/>
-    <w:lsdException w:name="Medium List 1 Accent 5" w:uiPriority="65"/>
-    <w:lsdException w:name="Medium List 2 Accent 5" w:uiPriority="66"/>
-    <w:lsdException w:name="Medium Grid 1 Accent 5" w:uiPriority="67"/>
-    <w:lsdException w:name="Medium Grid 2 Accent 5" w:uiPriority="68"/>
-    <w:lsdException w:name="Medium Grid 3 Accent 5" w:uiPriority="69"/>
-    <w:lsdException w:name="Dark List Accent 5" w:uiPriority="70"/>
-    <w:lsdException w:name="Colorful Shading Accent 5" w:uiPriority="71"/>
-    <w:lsdException w:name="Colorful List Accent 5" w:uiPriority="72"/>
-    <w:lsdException w:name="Colorful Grid Accent 5" w:uiPriority="73"/>
-    <w:lsdException w:name="Light Shading Accent 6" w:uiPriority="60"/>
-    <w:lsdException w:name="Light List Accent 6" w:uiPriority="61"/>
-    <w:lsdException w:name="Light Grid Accent 6" w:uiPriority="62"/>
-    <w:lsdException w:name="Medium Shading 1 Accent 6" w:uiPriority="63"/>
-    <w:lsdException w:name="Medium Shading 2 Accent 6" w:uiPriority="64"/>
-    <w:lsdException w:name="Medium List 1 Accent 6" w:uiPriority="65"/>
-    <w:lsdException w:name="Medium List 2 Accent 6" w:uiPriority="66"/>
-    <w:lsdException w:name="Medium Grid 1 Accent 6" w:uiPriority="67"/>
-    <w:lsdException w:name="Medium Grid 2 Accent 6" w:uiPriority="68"/>
-    <w:lsdException w:name="Medium Grid 3 Accent 6" w:uiPriority="69"/>
-    <w:lsdException w:name="Dark List Accent 6" w:uiPriority="70"/>
-    <w:lsdException w:name="Colorful Shading Accent 6" w:uiPriority="71"/>
-    <w:lsdException w:name="Colorful List Accent 6" w:uiPriority="72"/>
-    <w:lsdException w:name="Colorful Grid Accent 6" w:uiPriority="73"/>
-    <w:lsdException w:name="Subtle Emphasis" w:uiPriority="19" w:qFormat="1"/>
-    <w:lsdException w:name="Intense Emphasis" w:uiPriority="21" w:qFormat="1"/>
-    <w:lsdException w:name="Subtle Reference" w:uiPriority="31" w:qFormat="1"/>
-    <w:lsdException w:name="Intense Reference" w:uiPriority="32" w:qFormat="1"/>
-    <w:lsdException w:name="Book Title" w:uiPriority="33" w:qFormat="1"/>
-    <w:lsdException w:name="Bibliography" w:semiHidden="1" w:uiPriority="37" w:unhideWhenUsed="1"/>
-    <w:lsdException w:name="TOC Heading" w:semiHidden="1" w:uiPriority="39" w:unhideWhenUsed="1" w:qFormat="1"/>
-    <w:lsdException w:name="Plain Table 1" w:uiPriority="41"/>
-    <w:lsdException w:name="Plain Table 2" w:uiPriority="42"/>
-    <w:lsdException w:name="Plain Table 3" w:uiPriority="43"/>
-    <w:lsdException w:name="Plain Table 4" w:uiPriority="44"/>
-    <w:lsdException w:name="Plain Table 5" w:uiPriority="45"/>
-    <w:lsdException w:name="Grid Table Light" w:uiPriority="40"/>
-    <w:lsdException w:name="Grid Table 1 Light" w:uiPriority="46"/>
-    <w:lsdException w:name="Grid Table 2" w:uiPriority="47"/>
-    <w:lsdException w:name="Grid Table 3" w:uiPriority="48"/>
-    <w:lsdException w:name="Grid Table 4" w:uiPriority="49"/>
-    <w:lsdException w:name="Grid Table 5 Dark" w:uiPriority="50"/>
-    <w:lsdException w:name="Grid Table 6 Colorful" w:uiPriority="51"/>
-    <w:lsdException w:name="Grid Table 7 Colorful" w:uiPriority="52"/>
-    <w:lsdException w:name="Grid Table 1 Light Accent 1" w:uiPriority="46"/>
-    <w:lsdException w:name="Grid Table 2 Accent 1" w:uiPriority="47"/>
-    <w:lsdException w:name="Grid Table 3 Accent 1" w:uiPriority="48"/>
-    <w:lsdException w:name="Grid Table 4 Accent 1" w:uiPriority="49"/>
-    <w:lsdException w:name="Grid Table 5 Dark Accent 1" w:uiPriority="50"/>
-    <w:lsdException w:name="Grid Table 6 Colorful Accent 1" w:uiPriority="51"/>
-    <w:lsdException w:name="Grid Table 7 Colorful Accent 1" w:uiPriority="52"/>
-    <w:lsdException w:name="Grid Table 1 Light Accent 2" w:uiPriority="46"/>
-    <w:lsdException w:name="Grid Table 2 Accent 2" w:uiPriority="47"/>
-    <w:lsdException w:name="Grid Table 3 Accent 2" w:uiPriority="48"/>
-    <w:lsdException w:name="Grid Table 4 Accent 2" w:uiPriority="49"/>
-    <w:lsdException w:name="Grid Table 5 Dark Accent 2" w:uiPriority="50"/>
-    <w:lsdException w:name="Grid Table 6 Colorful Accent 2" w:uiPriority="51"/>
-    <w:lsdException w:name="Grid Table 7 Colorful Accent 2" w:uiPriority="52"/>
-    <w:lsdException w:name="Grid Table 1 Light Accent 3" w:uiPriority="46"/>
-    <w:lsdException w:name="Grid Table 2 Accent 3" w:uiPriority="47"/>
-    <w:lsdException w:name="Grid Table 3 Accent 3" w:uiPriority="48"/>
-    <w:lsdException w:name="Grid Table 4 Accent 3" w:uiPriority="49"/>
-    <w:lsdException w:name="Grid Table 5 Dark Accent 3" w:uiPriority="50"/>
-    <w:lsdException w:name="Grid Table 6 Colorful Accent 3" w:uiPriority="51"/>
-    <w:lsdException w:name="Grid Table 7 Colorful Accent 3" w:uiPriority="52"/>
-    <w:lsdException w:name="Grid Table 1 Light Accent 4" w:uiPriority="46"/>
-    <w:lsdException w:name="Grid Table 2 Accent 4" w:uiPriority="47"/>
-    <w:lsdException w:name="Grid Table 3 Accent 4" w:uiPriority="48"/>
-    <w:lsdException w:name="Grid Table 4 Accent 4" w:uiPriority="49"/>
-    <w:lsdException w:name="Grid Table 5 Dark Accent 4" w:uiPriority="50"/>
-    <w:lsdException w:name="Grid Table 6 Colorful Accent 4" w:uiPriority="51"/>
-    <w:lsdException w:name="Grid Table 7 Colorful Accent 4" w:uiPriority="52"/>
-    <w:lsdException w:name="Grid Table 1 Light Accent 5" w:uiPriority="46"/>
-    <w:lsdException w:name="Grid Table 2 Accent 5" w:uiPriority="47"/>
-    <w:lsdException w:name="Grid Table 3 Accent 5" w:uiPriority="48"/>
-    <w:lsdException w:name="Grid Table 4 Accent 5" w:uiPriority="49"/>
-    <w:lsdException w:name="Grid Table 5 Dark Accent 5" w:uiPriority="50"/>
-    <w:lsdException w:name="Grid Table 6 Colorful Accent 5" w:uiPriority="51"/>
-    <w:lsdException w:name="Grid Table 7 Colorful Accent 5" w:uiPriority="52"/>
-    <w:lsdException w:name="Grid Table 1 Light Accent 6" w:uiPriority="46"/>
-    <w:lsdException w:name="Grid Table 2 Accent 6" w:uiPriority="47"/>
-    <w:lsdException w:name="Grid Table 3 Accent 6" w:uiPriority="48"/>
-    <w:lsdException w:name="Grid Table 4 Accent 6" w:uiPriority="49"/>
-    <w:lsdException w:name="Grid Table 5 Dark Accent 6" w:uiPriority="50"/>
-    <w:lsdException w:name="Grid Table 6 Colorful Accent 6" w:uiPriority="51"/>
-    <w:lsdException w:name="Grid Table 7 Colorful Accent 6" w:uiPriority="52"/>
-    <w:lsdException w:name="List Table 1 Light" w:uiPriority="46"/>
-    <w:lsdException w:name="List Table 2" w:uiPriority="47"/>
-    <w:lsdException w:name="List Table 3" w:uiPriority="48"/>
-    <w:lsdException w:name="List Table 4" w:uiPriority="49"/>
-    <w:lsdException w:name="List Table 5 Dark" w:uiPriority="50"/>
-    <w:lsdException w:name="List Table 6 Colorful" w:uiPriority="51"/>
-    <w:lsdException w:name="List Table 7 Colorful" w:uiPriority="52"/>
-    <w:lsdException w:name="List Table 1 Light Accent 1" w:uiPriority="46"/>
-    <w:lsdException w:name="List Table 2 Accent 1" w:uiPriority="47"/>
-    <w:lsdException w:name="List Table 3 Accent 1" w:uiPriority="48"/>
-    <w:lsdException w:name="List Table 4 Accent 1" w:uiPriority="49"/>
-    <w:lsdException w:name="List Table 5 Dark Accent 1" w:uiPriority="50"/>
-    <w:lsdException w:name="List Table 6 Colorful Accent 1" w:uiPriority="51"/>
-    <w:lsdException w:name="List Table 7 Colorful Accent 1" w:uiPriority="52"/>
-    <w:lsdException w:name="List Table 1 Light Accent 2" w:uiPriority="46"/>
-    <w:lsdException w:name="List Table 2 Accent 2" w:uiPriority="47"/>
-    <w:lsdException w:name="List Table 3 Accent 2" w:uiPriority="48"/>
-    <w:lsdException w:name="List Table 4 Accent 2" w:uiPriority="49"/>
-    <w:lsdException w:name="List Table 5 Dark Accent 2" w:uiPriority="50"/>
-    <w:lsdException w:name="List Table 6 Colorful Accent 2" w:uiPriority="51"/>
-    <w:lsdException w:name="List Table 7 Colorful Accent 2" w:uiPriority="52"/>
-    <w:lsdException w:name="List Table 1 Light Accent 3" w:uiPriority="46"/>
-    <w:lsdException w:name="List Table 2 Accent 3" w:uiPriority="47"/>
-    <w:lsdException w:name="List Table 3 Accent 3" w:uiPriority="48"/>
-    <w:lsdException w:name="List Table 4 Accent 3" w:uiPriority="49"/>
-    <w:lsdException w:name="List Table 5 Dark Accent 3" w:uiPriority="50"/>
-    <w:lsdException w:name="List Table 6 Colorful Accent 3" w:uiPriority="51"/>
-    <w:lsdException w:name="List Table 7 Colorful Accent 3" w:uiPriority="52"/>
-    <w:lsdException w:name="List Table 1 Light Accent 4" w:uiPriority="46"/>
-    <w:lsdException w:name="List Table 2 Accent 4" w:uiPriority="47"/>
-    <w:lsdException w:name="List Table 3 Accent 4" w:uiPriority="48"/>
-    <w:lsdException w:name="List Table 4 Accent 4" w:uiPriority="49"/>
-    <w:lsdException w:name="List Table 5 Dark Accent 4" w:uiPriority="50"/>
-    <w:lsdException w:name="List Table 6 Colorful Accent 4" w:uiPriority="51"/>
-    <w:lsdException w:name="List Table 7 Colorful Accent 4" w:uiPriority="52"/>
-    <w:lsdException w:name="List Table 1 Light Accent 5" w:uiPriority="46"/>
-    <w:lsdException w:name="List Table 2 Accent 5" w:uiPriority="47"/>
-    <w:lsdException w:name="List Table 3 Accent 5" w:uiPriority="48"/>
-    <w:lsdException w:name="List Table 4 Accent 5" w:uiPriority="49"/>
-    <w:lsdException w:name="List Table 5 Dark Accent 5" w:uiPriority="50"/>
-    <w:lsdException w:name="List Table 6 Colorful Accent 5" w:uiPriority="51"/>
-    <w:lsdException w:name="List Table 7 Colorful Accent 5" w:uiPriority="52"/>
-    <w:lsdException w:name="List Table 1 Light Accent 6" w:uiPriority="46"/>
-    <w:lsdException w:name="List Table 2 Accent 6" w:uiPriority="47"/>
-    <w:lsdException w:name="List Table 3 Accent 6" w:uiPriority="48"/>
-    <w:lsdException w:name="List Table 4 Accent 6" w:uiPriority="49"/>
-    <w:lsdException w:name="List Table 5 Dark Accent 6" w:uiPriority="50"/>
-    <w:lsdException w:name="List Table 6 Colorful Accent 6" w:uiPriority="51"/>
-    <w:lsdException w:name="List Table 7 Colorful Accent 6" w:uiPriority="52"/>
+  <w:latentStyles w:defLockedState="0" w:defUIPriority="99" w:defSemiHidden="1" w:defUnhideWhenUsed="1" w:defQFormat="0" w:count="267">
+    <w:lsdException w:name="Normal" w:semiHidden="0" w:uiPriority="0" w:unhideWhenUsed="0" w:qFormat="1"/>
+    <w:lsdException w:name="heading 1" w:semiHidden="0" w:uiPriority="9" w:unhideWhenUsed="0" w:qFormat="1"/>
+    <w:lsdException w:name="heading 2" w:uiPriority="9" w:qFormat="1"/>
+    <w:lsdException w:name="heading 3" w:uiPriority="9" w:qFormat="1"/>
+    <w:lsdException w:name="heading 4" w:uiPriority="9" w:qFormat="1"/>
+    <w:lsdException w:name="heading 5" w:uiPriority="9" w:qFormat="1"/>
+    <w:lsdException w:name="heading 6" w:uiPriority="9" w:qFormat="1"/>
+    <w:lsdException w:name="heading 7" w:uiPriority="9" w:qFormat="1"/>
+    <w:lsdException w:name="heading 8" w:uiPriority="9" w:qFormat="1"/>
+    <w:lsdException w:name="heading 9" w:uiPriority="9" w:qFormat="1"/>
+    <w:lsdException w:name="toc 1" w:uiPriority="39"/>
+    <w:lsdException w:name="toc 2" w:uiPriority="39"/>
+    <w:lsdException w:name="toc 3" w:uiPriority="39"/>
+    <w:lsdException w:name="toc 4" w:uiPriority="39"/>
+    <w:lsdException w:name="toc 5" w:uiPriority="39"/>
+    <w:lsdException w:name="toc 6" w:uiPriority="39"/>
+    <w:lsdException w:name="toc 7" w:uiPriority="39"/>
+    <w:lsdException w:name="toc 8" w:uiPriority="39"/>
+    <w:lsdException w:name="toc 9" w:uiPriority="39"/>
+    <w:lsdException w:name="caption" w:uiPriority="35" w:qFormat="1"/>
+    <w:lsdException w:name="Title" w:semiHidden="0" w:uiPriority="10" w:unhideWhenUsed="0" w:qFormat="1"/>
+    <w:lsdException w:name="Default Paragraph Font" w:uiPriority="1"/>
+    <w:lsdException w:name="Subtitle" w:semiHidden="0" w:uiPriority="11" w:unhideWhenUsed="0" w:qFormat="1"/>
+    <w:lsdException w:name="Strong" w:semiHidden="0" w:uiPriority="22" w:unhideWhenUsed="0" w:qFormat="1"/>
+    <w:lsdException w:name="Emphasis" w:semiHidden="0" w:uiPriority="20" w:unhideWhenUsed="0" w:qFormat="1"/>
+    <w:lsdException w:name="Table Grid" w:semiHidden="0" w:uiPriority="59" w:unhideWhenUsed="0"/>
+    <w:lsdException w:name="Placeholder Text" w:unhideWhenUsed="0"/>
+    <w:lsdException w:name="No Spacing" w:semiHidden="0" w:uiPriority="1" w:unhideWhenUsed="0" w:qFormat="1"/>
+    <w:lsdException w:name="Light Shading" w:semiHidden="0" w:uiPriority="60" w:unhideWhenUsed="0"/>
+    <w:lsdException w:name="Light List" w:semiHidden="0" w:uiPriority="61" w:unhideWhenUsed="0"/>
+    <w:lsdException w:name="Light Grid" w:semiHidden="0" w:uiPriority="62" w:unhideWhenUsed="0"/>
+    <w:lsdException w:name="Medium Shading 1" w:semiHidden="0" w:uiPriority="63" w:unhideWhenUsed="0"/>
+    <w:lsdException w:name="Medium Shading 2" w:semiHidden="0" w:uiPriority="64" w:unhideWhenUsed="0"/>
+    <w:lsdException w:name="Medium List 1" w:semiHidden="0" w:uiPriority="65" w:unhideWhenUsed="0"/>
+    <w:lsdException w:name="Medium List 2" w:semiHidden="0" w:uiPriority="66" w:unhideWhenUsed="0"/>
+    <w:lsdException w:name="Medium Grid 1" w:semiHidden="0" w:uiPriority="67" w:unhideWhenUsed="0"/>
+    <w:lsdException w:name="Medium Grid 2" w:semiHidden="0" w:uiPriority="68" w:unhideWhenUsed="0"/>
+    <w:lsdException w:name="Medium Grid 3" w:semiHidden="0" w:uiPriority="69" w:unhideWhenUsed="0"/>
+    <w:lsdException w:name="Dark List" w:semiHidden="0" w:uiPriority="70" w:unhideWhenUsed="0"/>
+    <w:lsdException w:name="Colorful Shading" w:semiHidden="0" w:uiPriority="71" w:unhideWhenUsed="0"/>
+    <w:lsdException w:name="Colorful List" w:semiHidden="0" w:uiPriority="72" w:unhideWhenUsed="0"/>
+    <w:lsdException w:name="Colorful Grid" w:semiHidden="0" w:uiPriority="73" w:unhideWhenUsed="0"/>
+    <w:lsdException w:name="Light Shading Accent 1" w:semiHidden="0" w:uiPriority="60" w:unhideWhenUsed="0"/>
+    <w:lsdException w:name="Light List Accent 1" w:semiHidden="0" w:uiPriority="61" w:unhideWhenUsed="0"/>
+    <w:lsdException w:name="Light Grid Accent 1" w:semiHidden="0" w:uiPriority="62" w:unhideWhenUsed="0"/>
+    <w:lsdException w:name="Medium Shading 1 Accent 1" w:semiHidden="0" w:uiPriority="63" w:unhideWhenUsed="0"/>
+    <w:lsdException w:name="Medium Shading 2 Accent 1" w:semiHidden="0" w:uiPriority="64" w:unhideWhenUsed="0"/>
+    <w:lsdException w:name="Medium List 1 Accent 1" w:semiHidden="0" w:uiPriority="65" w:unhideWhenUsed="0"/>
+    <w:lsdException w:name="Revision" w:unhideWhenUsed="0"/>
+    <w:lsdException w:name="List Paragraph" w:semiHidden="0" w:uiPriority="34" w:unhideWhenUsed="0" w:qFormat="1"/>
+    <w:lsdException w:name="Quote" w:semiHidden="0" w:uiPriority="29" w:unhideWhenUsed="0" w:qFormat="1"/>
+    <w:lsdException w:name="Intense Quote" w:semiHidden="0" w:uiPriority="30" w:unhideWhenUsed="0" w:qFormat="1"/>
+    <w:lsdException w:name="Medium List 2 Accent 1" w:semiHidden="0" w:uiPriority="66" w:unhideWhenUsed="0"/>
+    <w:lsdException w:name="Medium Grid 1 Accent 1" w:semiHidden="0" w:uiPriority="67" w:unhideWhenUsed="0"/>
+    <w:lsdException w:name="Medium Grid 2 Accent 1" w:semiHidden="0" w:uiPriority="68" w:unhideWhenUsed="0"/>
+    <w:lsdException w:name="Medium Grid 3 Accent 1" w:semiHidden="0" w:uiPriority="69" w:unhideWhenUsed="0"/>
+    <w:lsdException w:name="Dark List Accent 1" w:semiHidden="0" w:uiPriority="70" w:unhideWhenUsed="0"/>
+    <w:lsdException w:name="Colorful Shading Accent 1" w:semiHidden="0" w:uiPriority="71" w:unhideWhenUsed="0"/>
+    <w:lsdException w:name="Colorful List Accent 1" w:semiHidden="0" w:uiPriority="72" w:unhideWhenUsed="0"/>
+    <w:lsdException w:name="Colorful Grid Accent 1" w:semiHidden="0" w:uiPriority="73" w:unhideWhenUsed="0"/>
+    <w:lsdException w:name="Light Shading Accent 2" w:semiHidden="0" w:uiPriority="60" w:unhideWhenUsed="0"/>
+    <w:lsdException w:name="Light List Accent 2" w:semiHidden="0" w:uiPriority="61" w:unhideWhenUsed="0"/>
+    <w:lsdException w:name="Light Grid Accent 2" w:semiHidden="0" w:uiPriority="62" w:unhideWhenUsed="0"/>
+    <w:lsdException w:name="Medium Shading 1 Accent 2" w:semiHidden="0" w:uiPriority="63" w:unhideWhenUsed="0"/>
+    <w:lsdException w:name="Medium Shading 2 Accent 2" w:semiHidden="0" w:uiPriority="64" w:unhideWhenUsed="0"/>
+    <w:lsdException w:name="Medium List 1 Accent 2" w:semiHidden="0" w:uiPriority="65" w:unhideWhenUsed="0"/>
+    <w:lsdException w:name="Medium List 2 Accent 2" w:semiHidden="0" w:uiPriority="66" w:unhideWhenUsed="0"/>
+    <w:lsdException w:name="Medium Grid 1 Accent 2" w:semiHidden="0" w:uiPriority="67" w:unhideWhenUsed="0"/>
+    <w:lsdException w:name="Medium Grid 2 Accent 2" w:semiHidden="0" w:uiPriority="68" w:unhideWhenUsed="0"/>
+    <w:lsdException w:name="Medium Grid 3 Accent 2" w:semiHidden="0" w:uiPriority="69" w:unhideWhenUsed="0"/>
+    <w:lsdException w:name="Dark List Accent 2" w:semiHidden="0" w:uiPriority="70" w:unhideWhenUsed="0"/>
+    <w:lsdException w:name="Colorful Shading Accent 2" w:semiHidden="0" w:uiPriority="71" w:unhideWhenUsed="0"/>
+    <w:lsdException w:name="Colorful List Accent 2" w:semiHidden="0" w:uiPriority="72" w:unhideWhenUsed="0"/>
+    <w:lsdException w:name="Colorful Grid Accent 2" w:semiHidden="0" w:uiPriority="73" w:unhideWhenUsed="0"/>
+    <w:lsdException w:name="Light Shading Accent 3" w:semiHidden="0" w:uiPriority="60" w:unhideWhenUsed="0"/>
+    <w:lsdException w:name="Light List Accent 3" w:semiHidden="0" w:uiPriority="61" w:unhideWhenUsed="0"/>
+    <w:lsdException w:name="Light Grid Accent 3" w:semiHidden="0" w:uiPriority="62" w:unhideWhenUsed="0"/>
+    <w:lsdException w:name="Medium Shading 1 Accent 3" w:semiHidden="0" w:uiPriority="63" w:unhideWhenUsed="0"/>
+    <w:lsdException w:name="Medium Shading 2 Accent 3" w:semiHidden="0" w:uiPriority="64" w:unhideWhenUsed="0"/>
+    <w:lsdException w:name="Medium List 1 Accent 3" w:semiHidden="0" w:uiPriority="65" w:unhideWhenUsed="0"/>
+    <w:lsdException w:name="Medium List 2 Accent 3" w:semiHidden="0" w:uiPriority="66" w:unhideWhenUsed="0"/>
+    <w:lsdException w:name="Medium Grid 1 Accent 3" w:semiHidden="0" w:uiPriority="67" w:unhideWhenUsed="0"/>
+    <w:lsdException w:name="Medium Grid 2 Accent 3" w:semiHidden="0" w:uiPriority="68" w:unhideWhenUsed="0"/>
+    <w:lsdException w:name="Medium Grid 3 Accent 3" w:semiHidden="0" w:uiPriority="69" w:unhideWhenUsed="0"/>
+    <w:lsdException w:name="Dark List Accent 3" w:semiHidden="0" w:uiPriority="70" w:unhideWhenUsed="0"/>
+    <w:lsdException w:name="Colorful Shading Accent 3" w:semiHidden="0" w:uiPriority="71" w:unhideWhenUsed="0"/>
+    <w:lsdException w:name="Colorful List Accent 3" w:semiHidden="0" w:uiPriority="72" w:unhideWhenUsed="0"/>
+    <w:lsdException w:name="Colorful Grid Accent 3" w:semiHidden="0" w:uiPriority="73" w:unhideWhenUsed="0"/>
+    <w:lsdException w:name="Light Shading Accent 4" w:semiHidden="0" w:uiPriority="60" w:unhideWhenUsed="0"/>
+    <w:lsdException w:name="Light List Accent 4" w:semiHidden="0" w:uiPriority="61" w:unhideWhenUsed="0"/>
+    <w:lsdException w:name="Light Grid Accent 4" w:semiHidden="0" w:uiPriority="62" w:unhideWhenUsed="0"/>
+    <w:lsdException w:name="Medium Shading 1 Accent 4" w:semiHidden="0" w:uiPriority="63" w:unhideWhenUsed="0"/>
+    <w:lsdException w:name="Medium Shading 2 Accent 4" w:semiHidden="0" w:uiPriority="64" w:unhideWhenUsed="0"/>
+    <w:lsdException w:name="Medium List 1 Accent 4" w:semiHidden="0" w:uiPriority="65" w:unhideWhenUsed="0"/>
+    <w:lsdException w:name="Medium List 2 Accent 4" w:semiHidden="0" w:uiPriority="66" w:unhideWhenUsed="0"/>
+    <w:lsdException w:name="Medium Grid 1 Accent 4" w:semiHidden="0" w:uiPriority="67" w:unhideWhenUsed="0"/>
+    <w:lsdException w:name="Medium Grid 2 Accent 4" w:semiHidden="0" w:uiPriority="68" w:unhideWhenUsed="0"/>
+    <w:lsdException w:name="Medium Grid 3 Accent 4" w:semiHidden="0" w:uiPriority="69" w:unhideWhenUsed="0"/>
+    <w:lsdException w:name="Dark List Accent 4" w:semiHidden="0" w:uiPriority="70" w:unhideWhenUsed="0"/>
+    <w:lsdException w:name="Colorful Shading Accent 4" w:semiHidden="0" w:uiPriority="71" w:unhideWhenUsed="0"/>
+    <w:lsdException w:name="Colorful List Accent 4" w:semiHidden="0" w:uiPriority="72" w:unhideWhenUsed="0"/>
+    <w:lsdException w:name="Colorful Grid Accent 4" w:semiHidden="0" w:uiPriority="73" w:unhideWhenUsed="0"/>
+    <w:lsdException w:name="Light Shading Accent 5" w:semiHidden="0" w:uiPriority="60" w:unhideWhenUsed="0"/>
+    <w:lsdException w:name="Light List Accent 5" w:semiHidden="0" w:uiPriority="61" w:unhideWhenUsed="0"/>
+    <w:lsdException w:name="Light Grid Accent 5" w:semiHidden="0" w:uiPriority="62" w:unhideWhenUsed="0"/>
+    <w:lsdException w:name="Medium Shading 1 Accent 5" w:semiHidden="0" w:uiPriority="63" w:unhideWhenUsed="0"/>
+    <w:lsdException w:name="Medium Shading 2 Accent 5" w:semiHidden="0" w:uiPriority="64" w:unhideWhenUsed="0"/>
+    <w:lsdException w:name="Medium List 1 Accent 5" w:semiHidden="0" w:uiPriority="65" w:unhideWhenUsed="0"/>
+    <w:lsdException w:name="Medium List 2 Accent 5" w:semiHidden="0" w:uiPriority="66" w:unhideWhenUsed="0"/>
+    <w:lsdException w:name="Medium Grid 1 Accent 5" w:semiHidden="0" w:uiPriority="67" w:unhideWhenUsed="0"/>
+    <w:lsdException w:name="Medium Grid 2 Accent 5" w:semiHidden="0" w:uiPriority="68" w:unhideWhenUsed="0"/>
+    <w:lsdException w:name="Medium Grid 3 Accent 5" w:semiHidden="0" w:uiPriority="69" w:unhideWhenUsed="0"/>
+    <w:lsdException w:name="Dark List Accent 5" w:semiHidden="0" w:uiPriority="70" w:unhideWhenUsed="0"/>
+    <w:lsdException w:name="Colorful Shading Accent 5" w:semiHidden="0" w:uiPriority="71" w:unhideWhenUsed="0"/>
+    <w:lsdException w:name="Colorful List Accent 5" w:semiHidden="0" w:uiPriority="72" w:unhideWhenUsed="0"/>
+    <w:lsdException w:name="Colorful Grid Accent 5" w:semiHidden="0" w:uiPriority="73" w:unhideWhenUsed="0"/>
+    <w:lsdException w:name="Light Shading Accent 6" w:semiHidden="0" w:uiPriority="60" w:unhideWhenUsed="0"/>
+    <w:lsdException w:name="Light List Accent 6" w:semiHidden="0" w:uiPriority="61" w:unhideWhenUsed="0"/>
+    <w:lsdException w:name="Light Grid Accent 6" w:semiHidden="0" w:uiPriority="62" w:unhideWhenUsed="0"/>
+    <w:lsdException w:name="Medium Shading 1 Accent 6" w:semiHidden="0" w:uiPriority="63" w:unhideWhenUsed="0"/>
+    <w:lsdException w:name="Medium Shading 2 Accent 6" w:semiHidden="0" w:uiPriority="64" w:unhideWhenUsed="0"/>
+    <w:lsdException w:name="Medium List 1 Accent 6" w:semiHidden="0" w:uiPriority="65" w:unhideWhenUsed="0"/>
+    <w:lsdException w:name="Medium List 2 Accent 6" w:semiHidden="0" w:uiPriority="66" w:unhideWhenUsed="0"/>
+    <w:lsdException w:name="Medium Grid 1 Accent 6" w:semiHidden="0" w:uiPriority="67" w:unhideWhenUsed="0"/>
+    <w:lsdException w:name="Medium Grid 2 Accent 6" w:semiHidden="0" w:uiPriority="68" w:unhideWhenUsed="0"/>
+    <w:lsdException w:name="Medium Grid 3 Accent 6" w:semiHidden="0" w:uiPriority="69" w:unhideWhenUsed="0"/>
+    <w:lsdException w:name="Dark List Accent 6" w:semiHidden="0" w:uiPriority="70" w:unhideWhenUsed="0"/>
+    <w:lsdException w:name="Colorful Shading Accent 6" w:semiHidden="0" w:uiPriority="71" w:unhideWhenUsed="0"/>
+    <w:lsdException w:name="Colorful List Accent 6" w:semiHidden="0" w:uiPriority="72" w:unhideWhenUsed="0"/>
+    <w:lsdException w:name="Colorful Grid Accent 6" w:semiHidden="0" w:uiPriority="73" w:unhideWhenUsed="0"/>
+    <w:lsdException w:name="Subtle Emphasis" w:semiHidden="0" w:uiPriority="19" w:unhideWhenUsed="0" w:qFormat="1"/>
+    <w:lsdException w:name="Intense Emphasis" w:semiHidden="0" w:uiPriority="21" w:unhideWhenUsed="0" w:qFormat="1"/>
+    <w:lsdException w:name="Subtle Reference" w:semiHidden="0" w:uiPriority="31" w:unhideWhenUsed="0" w:qFormat="1"/>
+    <w:lsdException w:name="Intense Reference" w:semiHidden="0" w:uiPriority="32" w:unhideWhenUsed="0" w:qFormat="1"/>
+    <w:lsdException w:name="Book Title" w:semiHidden="0" w:uiPriority="33" w:unhideWhenUsed="0" w:qFormat="1"/>
+    <w:lsdException w:name="Bibliography" w:uiPriority="37"/>
+    <w:lsdException w:name="TOC Heading" w:uiPriority="39" w:qFormat="1"/>
   </w:latentStyles>
   <w:style w:type="paragraph" w:default="1" w:styleId="Normal">
     <w:name w:val="Normal"/>
@@ -7256,13 +7679,13 @@
       <w:lang w:eastAsia="zh-CN" w:bidi="hi-IN"/>
     </w:rPr>
   </w:style>
-  <w:style w:type="character" w:default="1" w:styleId="Tipodeletrapredefinidodopargrafo">
+  <w:style w:type="character" w:default="1" w:styleId="DefaultParagraphFont">
     <w:name w:val="Default Paragraph Font"/>
     <w:uiPriority w:val="1"/>
     <w:semiHidden/>
     <w:unhideWhenUsed/>
   </w:style>
-  <w:style w:type="table" w:default="1" w:styleId="Tabelanormal">
+  <w:style w:type="table" w:default="1" w:styleId="TableNormal">
     <w:name w:val="Normal Table"/>
     <w:uiPriority w:val="99"/>
     <w:semiHidden/>
@@ -7277,7 +7700,7 @@
       </w:tblCellMar>
     </w:tblPr>
   </w:style>
-  <w:style w:type="numbering" w:default="1" w:styleId="Semlista">
+  <w:style w:type="numbering" w:default="1" w:styleId="NoList">
     <w:name w:val="No List"/>
     <w:uiPriority w:val="99"/>
     <w:semiHidden/>
@@ -7304,11 +7727,11 @@
       <w:spacing w:after="120"/>
     </w:pPr>
   </w:style>
-  <w:style w:type="paragraph" w:styleId="Lista">
+  <w:style w:type="paragraph" w:styleId="List">
     <w:name w:val="List"/>
     <w:basedOn w:val="TextBody"/>
   </w:style>
-  <w:style w:type="paragraph" w:styleId="Legenda">
+  <w:style w:type="paragraph" w:styleId="Caption">
     <w:name w:val="caption"/>
     <w:basedOn w:val="Normal"/>
     <w:pPr>
@@ -7327,7 +7750,7 @@
       <w:suppressLineNumbers/>
     </w:pPr>
   </w:style>
-  <w:style w:type="paragraph" w:styleId="PargrafodaLista">
+  <w:style w:type="paragraph" w:styleId="ListParagraph">
     <w:name w:val="List Paragraph"/>
     <w:basedOn w:val="Normal"/>
     <w:uiPriority w:val="34"/>

</xml_diff>